<commit_message>
Missing 'A' in the link on webDev2.php for fine foods at home pdf. Also updating document on project report
</commit_message>
<xml_diff>
--- a/Portfolio Project.docx
+++ b/Portfolio Project.docx
@@ -4,26 +4,48 @@
   <w:body>
     <w:p>
       <w:pPr>
+        <w:contextualSpacing/>
         <w:jc w:val="center"/>
-      </w:pPr>
-      <w:r>
+        <w:rPr>
+          <w:sz w:val="40"/>
+          <w:szCs w:val="40"/>
+        </w:rPr>
+      </w:pPr>
+      <w:r>
+        <w:rPr>
+          <w:sz w:val="40"/>
+          <w:szCs w:val="40"/>
+        </w:rPr>
         <w:t>Portfolio Project</w:t>
       </w:r>
     </w:p>
     <w:p>
       <w:pPr>
+        <w:contextualSpacing/>
         <w:jc w:val="center"/>
       </w:pPr>
     </w:p>
     <w:p>
       <w:pPr>
+        <w:contextualSpacing/>
         <w:jc w:val="center"/>
-      </w:pPr>
-      <w:r>
+        <w:rPr>
+          <w:sz w:val="28"/>
+          <w:szCs w:val="28"/>
+        </w:rPr>
+      </w:pPr>
+      <w:r>
+        <w:rPr>
+          <w:sz w:val="28"/>
+          <w:szCs w:val="28"/>
+        </w:rPr>
         <w:t>Getting started</w:t>
       </w:r>
     </w:p>
     <w:p>
+      <w:pPr>
+        <w:contextualSpacing/>
+      </w:pPr>
       <w:r>
         <w:t>Having worked with GitHub desktop in class I was somewhat familiar with this tool. Never the less when starting this project I set out compl</w:t>
       </w:r>
@@ -64,21 +86,46 @@
     </w:p>
     <w:p>
       <w:pPr>
+        <w:contextualSpacing/>
+      </w:pPr>
+    </w:p>
+    <w:p>
+      <w:pPr>
+        <w:contextualSpacing/>
         <w:jc w:val="center"/>
       </w:pPr>
       <w:r>
+        <w:rPr>
+          <w:sz w:val="28"/>
+          <w:szCs w:val="28"/>
+        </w:rPr>
         <w:t>How my repository is structured</w:t>
       </w:r>
     </w:p>
     <w:p>
-      <w:r>
-        <w:t>For this repository I created the folder ‘</w:t>
-      </w:r>
-      <w:r>
+      <w:pPr>
+        <w:contextualSpacing/>
+      </w:pPr>
+      <w:r>
+        <w:t>For this repository I created the</w:t>
+      </w:r>
+      <w:r>
+        <w:t xml:space="preserve"> root</w:t>
+      </w:r>
+      <w:r>
+        <w:t xml:space="preserve"> folder ‘</w:t>
+      </w:r>
+      <w:r>
+        <w:rPr>
+          <w:b/>
+        </w:rPr>
         <w:t>Git-Repository-</w:t>
       </w:r>
       <w:proofErr w:type="spellStart"/>
       <w:r>
+        <w:rPr>
+          <w:b/>
+        </w:rPr>
         <w:t>Proj</w:t>
       </w:r>
       <w:proofErr w:type="spellEnd"/>
@@ -102,35 +149,1228 @@
       <w:r>
         <w:t xml:space="preserve">These include the </w:t>
       </w:r>
+      <w:r>
+        <w:t>index (</w:t>
+      </w:r>
+      <w:r>
+        <w:t>home) page and the six module pages.</w:t>
+      </w:r>
+      <w:r>
+        <w:t xml:space="preserve"> Also this report and the </w:t>
+      </w:r>
+      <w:r>
+        <w:t>CSS</w:t>
+      </w:r>
+      <w:r>
+        <w:t xml:space="preserve"> style sheet for the main pages are located here. </w:t>
+      </w:r>
+      <w:r>
+        <w:t xml:space="preserve"> Below is a breakdown of all the other sub folders</w:t>
+      </w:r>
+      <w:r>
+        <w:t xml:space="preserve"> and the webpage structure</w:t>
+      </w:r>
+      <w:r>
+        <w:t>;</w:t>
+      </w:r>
+    </w:p>
+    <w:p>
+      <w:pPr>
+        <w:contextualSpacing/>
+      </w:pPr>
+    </w:p>
+    <w:p>
+      <w:pPr>
+        <w:contextualSpacing/>
+      </w:pPr>
+      <w:r>
+        <w:rPr>
+          <w:b/>
+        </w:rPr>
+        <w:t>Includes</w:t>
+      </w:r>
+      <w:r>
+        <w:t>:</w:t>
+      </w:r>
+    </w:p>
+    <w:p>
+      <w:pPr>
+        <w:contextualSpacing/>
+      </w:pPr>
+      <w:r>
+        <w:t>In this folder the r</w:t>
+      </w:r>
+      <w:r>
+        <w:t xml:space="preserve">epeated HTML for </w:t>
+      </w:r>
+      <w:r>
+        <w:t xml:space="preserve">the </w:t>
+      </w:r>
+      <w:r>
+        <w:t xml:space="preserve">main web pages, </w:t>
+      </w:r>
+      <w:r>
+        <w:t xml:space="preserve">Header/index/footer </w:t>
+      </w:r>
+      <w:r>
+        <w:t>is</w:t>
+      </w:r>
+      <w:r>
+        <w:t xml:space="preserve"> located here. These files are called within the home and module </w:t>
+      </w:r>
+      <w:proofErr w:type="spellStart"/>
+      <w:r>
+        <w:t>php</w:t>
+      </w:r>
+      <w:proofErr w:type="spellEnd"/>
+      <w:r>
+        <w:t xml:space="preserve"> files.</w:t>
+      </w:r>
+      <w:r>
+        <w:t xml:space="preserve"> This was to not only have a more efficient </w:t>
+      </w:r>
+      <w:r>
+        <w:t>code design but to keep a similar feel and look when a user navigates through the different pages.</w:t>
+      </w:r>
+    </w:p>
+    <w:p>
+      <w:pPr>
+        <w:contextualSpacing/>
+      </w:pPr>
+    </w:p>
+    <w:p>
+      <w:pPr>
+        <w:contextualSpacing/>
+      </w:pPr>
       <w:proofErr w:type="gramStart"/>
       <w:r>
-        <w:t>index(</w:t>
+        <w:rPr>
+          <w:b/>
+        </w:rPr>
+        <w:t>labSem1/labSem2</w:t>
       </w:r>
       <w:proofErr w:type="gramEnd"/>
       <w:r>
-        <w:t>home) page and the six module pages.</w:t>
-      </w:r>
-    </w:p>
-    <w:p>
-      <w:r>
-        <w:t>For the Labs I created two folders, one for each semester.</w:t>
+        <w:rPr>
+          <w:b/>
+        </w:rPr>
+        <w:t>:</w:t>
       </w:r>
       <w:r>
         <w:t xml:space="preserve"> </w:t>
       </w:r>
     </w:p>
-    <w:p/>
-    <w:p>
-      <w:r>
-        <w:t xml:space="preserve">Also some assignments and projects have been placed in their own folders except those projects which are linked to other GitHub repositories. Other folders include </w:t>
-      </w:r>
+    <w:p>
+      <w:pPr>
+        <w:contextualSpacing/>
+      </w:pPr>
+      <w:r>
+        <w:t xml:space="preserve">For the </w:t>
+      </w:r>
+      <w:r>
+        <w:t xml:space="preserve">course </w:t>
+      </w:r>
+      <w:r>
+        <w:t xml:space="preserve">Labs I created two folders, </w:t>
+      </w:r>
+      <w:r>
+        <w:t>one for each semester.</w:t>
+      </w:r>
+      <w:r>
+        <w:t xml:space="preserve"> </w:t>
+      </w:r>
+      <w:r>
+        <w:t>Each folder contains the module</w:t>
+      </w:r>
+      <w:r>
+        <w:t>s</w:t>
+      </w:r>
+      <w:r>
+        <w:t xml:space="preserve"> lab web page, </w:t>
+      </w:r>
+      <w:r>
+        <w:t>lab txt files and the PDF’</w:t>
+      </w:r>
+      <w:r>
+        <w:t>s for the labs. Also there are sub folders</w:t>
+      </w:r>
+      <w:r>
+        <w:t xml:space="preserve"> in each for the</w:t>
+      </w:r>
+      <w:r>
+        <w:t xml:space="preserve"> labs</w:t>
+      </w:r>
+      <w:r>
+        <w:t xml:space="preserve"> JS</w:t>
+      </w:r>
+      <w:r>
+        <w:t xml:space="preserve">, </w:t>
+      </w:r>
+      <w:r>
+        <w:t>CSS</w:t>
+      </w:r>
+      <w:r>
+        <w:t>, images and</w:t>
+      </w:r>
+      <w:r>
+        <w:t xml:space="preserve"> HTML</w:t>
+      </w:r>
+      <w:r>
+        <w:t xml:space="preserve"> files which are</w:t>
+      </w:r>
+      <w:r>
+        <w:t xml:space="preserve"> added to the</w:t>
+      </w:r>
+      <w:r>
+        <w:t xml:space="preserve"> bottom of the main web</w:t>
+      </w:r>
+      <w:r>
+        <w:t xml:space="preserve"> page</w:t>
+      </w:r>
+      <w:r>
+        <w:t xml:space="preserve"> when</w:t>
+      </w:r>
+      <w:r>
+        <w:t xml:space="preserve"> a</w:t>
+      </w:r>
+      <w:r>
+        <w:t xml:space="preserve"> lab is</w:t>
+      </w:r>
+      <w:r>
+        <w:t xml:space="preserve"> selected or loaded as a new webpage with a return link on top</w:t>
+      </w:r>
+      <w:r>
+        <w:t>.</w:t>
+      </w:r>
+      <w:r>
+        <w:t xml:space="preserve"> Some PDF files for projects in Semester on</w:t>
+      </w:r>
+      <w:r>
+        <w:t>e and two are also located here. One SQL file for the database labs is available in labSem2 folder to download.</w:t>
+      </w:r>
+    </w:p>
+    <w:p>
+      <w:pPr>
+        <w:contextualSpacing/>
+      </w:pPr>
+    </w:p>
+    <w:p>
+      <w:pPr>
+        <w:contextualSpacing/>
+      </w:pPr>
+      <w:r>
+        <w:rPr>
+          <w:b/>
+        </w:rPr>
+        <w:t>Shop:</w:t>
+      </w:r>
+    </w:p>
+    <w:p>
+      <w:pPr>
+        <w:tabs>
+          <w:tab w:val="left" w:pos="720"/>
+        </w:tabs>
+        <w:autoSpaceDE w:val="0"/>
+        <w:autoSpaceDN w:val="0"/>
+        <w:adjustRightInd w:val="0"/>
+        <w:spacing w:after="0" w:line="240" w:lineRule="auto"/>
+      </w:pPr>
+      <w:r>
+        <w:t>Module ‘</w:t>
+      </w:r>
+      <w:r>
+        <w:t>Introduction to Web Programming</w:t>
+      </w:r>
+      <w:r>
+        <w:t>’ contains the sports shop assignment. All its files are stored here.</w:t>
+      </w:r>
+    </w:p>
+    <w:p>
+      <w:pPr>
+        <w:tabs>
+          <w:tab w:val="left" w:pos="720"/>
+        </w:tabs>
+        <w:autoSpaceDE w:val="0"/>
+        <w:autoSpaceDN w:val="0"/>
+        <w:adjustRightInd w:val="0"/>
+        <w:spacing w:after="0" w:line="240" w:lineRule="auto"/>
+      </w:pPr>
+    </w:p>
+    <w:p>
+      <w:pPr>
+        <w:tabs>
+          <w:tab w:val="left" w:pos="720"/>
+        </w:tabs>
+        <w:autoSpaceDE w:val="0"/>
+        <w:autoSpaceDN w:val="0"/>
+        <w:adjustRightInd w:val="0"/>
+        <w:spacing w:after="0" w:line="240" w:lineRule="auto"/>
+      </w:pPr>
       <w:proofErr w:type="spellStart"/>
-      <w:r>
-        <w:t>js</w:t>
+      <w:proofErr w:type="gramStart"/>
+      <w:r>
+        <w:rPr>
+          <w:b/>
+        </w:rPr>
+        <w:t>recipeWebsite</w:t>
       </w:r>
       <w:proofErr w:type="spellEnd"/>
-      <w:r>
-        <w:t xml:space="preserve"> files and some repeated </w:t>
+      <w:proofErr w:type="gramEnd"/>
+      <w:r>
+        <w:rPr>
+          <w:b/>
+        </w:rPr>
+        <w:t>:</w:t>
+      </w:r>
+    </w:p>
+    <w:p>
+      <w:pPr>
+        <w:tabs>
+          <w:tab w:val="left" w:pos="720"/>
+        </w:tabs>
+        <w:autoSpaceDE w:val="0"/>
+        <w:autoSpaceDN w:val="0"/>
+        <w:adjustRightInd w:val="0"/>
+        <w:spacing w:after="0" w:line="240" w:lineRule="auto"/>
+      </w:pPr>
+      <w:r>
+        <w:t>The Fine foods recipe website was a project at end of semester one for the module ‘</w:t>
+      </w:r>
+      <w:r>
+        <w:t>Introduction to Web Programming</w:t>
+      </w:r>
+      <w:r>
+        <w:t xml:space="preserve">’. This was </w:t>
+      </w:r>
+      <w:r>
+        <w:t xml:space="preserve">also </w:t>
+      </w:r>
+      <w:r>
+        <w:t xml:space="preserve">used as a starting point for </w:t>
+      </w:r>
+      <w:r>
+        <w:t>a final year project.</w:t>
+      </w:r>
+    </w:p>
+    <w:p>
+      <w:pPr>
+        <w:tabs>
+          <w:tab w:val="left" w:pos="720"/>
+        </w:tabs>
+        <w:autoSpaceDE w:val="0"/>
+        <w:autoSpaceDN w:val="0"/>
+        <w:adjustRightInd w:val="0"/>
+        <w:spacing w:after="0" w:line="240" w:lineRule="auto"/>
+      </w:pPr>
+    </w:p>
+    <w:p>
+      <w:pPr>
+        <w:contextualSpacing/>
+        <w:rPr>
+          <w:b/>
+        </w:rPr>
+      </w:pPr>
+      <w:proofErr w:type="spellStart"/>
+      <w:r>
+        <w:rPr>
+          <w:b/>
+        </w:rPr>
+        <w:t>WebDevAssessments</w:t>
+      </w:r>
+      <w:proofErr w:type="spellEnd"/>
+      <w:r>
+        <w:rPr>
+          <w:b/>
+        </w:rPr>
+        <w:t>:</w:t>
+      </w:r>
+    </w:p>
+    <w:p>
+      <w:pPr>
+        <w:contextualSpacing/>
+      </w:pPr>
+      <w:r>
+        <w:t xml:space="preserve">The assessments in module </w:t>
+      </w:r>
+      <w:r>
+        <w:t>‘</w:t>
+      </w:r>
+      <w:r>
+        <w:t>Web Application Development</w:t>
+      </w:r>
+      <w:r>
+        <w:t>’ are</w:t>
+      </w:r>
+      <w:r>
+        <w:t xml:space="preserve"> </w:t>
+      </w:r>
+      <w:r>
+        <w:t>contained in this folder. This includes the</w:t>
+      </w:r>
+      <w:r>
+        <w:t xml:space="preserve"> PDF</w:t>
+      </w:r>
+      <w:r>
+        <w:t>’s</w:t>
+      </w:r>
+      <w:r>
+        <w:t>,</w:t>
+      </w:r>
+      <w:r>
+        <w:t xml:space="preserve"> </w:t>
+      </w:r>
+      <w:r>
+        <w:t xml:space="preserve">HTML and sub folders for JS, CSS and data files. </w:t>
+      </w:r>
+    </w:p>
+    <w:p>
+      <w:pPr>
+        <w:contextualSpacing/>
+      </w:pPr>
+    </w:p>
+    <w:p>
+      <w:pPr>
+        <w:contextualSpacing/>
+        <w:rPr>
+          <w:b/>
+        </w:rPr>
+      </w:pPr>
+      <w:r>
+        <w:rPr>
+          <w:b/>
+        </w:rPr>
+        <w:t>AppDev2Assessments</w:t>
+      </w:r>
+      <w:r>
+        <w:rPr>
+          <w:b/>
+        </w:rPr>
+        <w:t>:</w:t>
+      </w:r>
+    </w:p>
+    <w:p>
+      <w:pPr>
+        <w:tabs>
+          <w:tab w:val="left" w:pos="720"/>
+        </w:tabs>
+        <w:autoSpaceDE w:val="0"/>
+        <w:autoSpaceDN w:val="0"/>
+        <w:adjustRightInd w:val="0"/>
+        <w:spacing w:after="0" w:line="240" w:lineRule="auto"/>
+      </w:pPr>
+      <w:r>
+        <w:t>The assessments in module ‘</w:t>
+      </w:r>
+      <w:r>
+        <w:t>Integrated Mobile Application Development’</w:t>
+      </w:r>
+      <w:r>
+        <w:t xml:space="preserve"> is</w:t>
+      </w:r>
+      <w:r>
+        <w:t xml:space="preserve"> contained here but just the PDF for the NASA assessment as the files are located on </w:t>
+      </w:r>
+      <w:proofErr w:type="spellStart"/>
+      <w:r>
+        <w:t>Github</w:t>
+      </w:r>
+      <w:proofErr w:type="spellEnd"/>
+      <w:r>
+        <w:t>.</w:t>
+      </w:r>
+    </w:p>
+    <w:p>
+      <w:pPr>
+        <w:tabs>
+          <w:tab w:val="left" w:pos="720"/>
+        </w:tabs>
+        <w:autoSpaceDE w:val="0"/>
+        <w:autoSpaceDN w:val="0"/>
+        <w:adjustRightInd w:val="0"/>
+        <w:spacing w:after="0" w:line="240" w:lineRule="auto"/>
+        <w:rPr>
+          <w:b/>
+        </w:rPr>
+      </w:pPr>
+      <w:proofErr w:type="spellStart"/>
+      <w:r>
+        <w:rPr>
+          <w:b/>
+        </w:rPr>
+        <w:lastRenderedPageBreak/>
+        <w:t>OnlineReminder</w:t>
+      </w:r>
+      <w:proofErr w:type="spellEnd"/>
+      <w:r>
+        <w:rPr>
+          <w:b/>
+        </w:rPr>
+        <w:t>:</w:t>
+      </w:r>
+    </w:p>
+    <w:p>
+      <w:pPr>
+        <w:contextualSpacing/>
+      </w:pPr>
+      <w:r>
+        <w:t>For the module ‘</w:t>
+      </w:r>
+      <w:r>
+        <w:t>Integrated Mobile Application Development</w:t>
+      </w:r>
+      <w:r>
+        <w:t xml:space="preserve">’ in semester one there was a project to create an Ionic application where user data is stored on an external </w:t>
+      </w:r>
+      <w:proofErr w:type="spellStart"/>
+      <w:r>
+        <w:t>json</w:t>
+      </w:r>
+      <w:proofErr w:type="spellEnd"/>
+      <w:r>
+        <w:t xml:space="preserve"> website. This is stored on my </w:t>
+      </w:r>
+      <w:proofErr w:type="spellStart"/>
+      <w:r>
+        <w:t>Github</w:t>
+      </w:r>
+      <w:proofErr w:type="spellEnd"/>
+      <w:r>
+        <w:t xml:space="preserve"> acc so only the PDF is stored in this folder.</w:t>
+      </w:r>
+    </w:p>
+    <w:p>
+      <w:pPr>
+        <w:contextualSpacing/>
+      </w:pPr>
+    </w:p>
+    <w:p>
+      <w:pPr>
+        <w:contextualSpacing/>
+        <w:rPr>
+          <w:b/>
+        </w:rPr>
+      </w:pPr>
+      <w:proofErr w:type="spellStart"/>
+      <w:r>
+        <w:rPr>
+          <w:b/>
+        </w:rPr>
+        <w:t>CarPartsDatabase</w:t>
+      </w:r>
+      <w:proofErr w:type="spellEnd"/>
+      <w:r>
+        <w:rPr>
+          <w:b/>
+        </w:rPr>
+        <w:t>:</w:t>
+      </w:r>
+    </w:p>
+    <w:p>
+      <w:pPr>
+        <w:tabs>
+          <w:tab w:val="left" w:pos="720"/>
+        </w:tabs>
+        <w:autoSpaceDE w:val="0"/>
+        <w:autoSpaceDN w:val="0"/>
+        <w:adjustRightInd w:val="0"/>
+        <w:spacing w:after="0" w:line="240" w:lineRule="auto"/>
+      </w:pPr>
+      <w:r>
+        <w:t xml:space="preserve">This folder contains all the PDF’s for the </w:t>
+      </w:r>
+      <w:r>
+        <w:t xml:space="preserve">project in </w:t>
+      </w:r>
+      <w:r>
+        <w:t>module ‘</w:t>
+      </w:r>
+      <w:r>
+        <w:t>Database Technologies</w:t>
+      </w:r>
+      <w:r>
+        <w:t>’ in semester two. The SQL used to create the database is located within the report.</w:t>
+      </w:r>
+    </w:p>
+    <w:p>
+      <w:pPr>
+        <w:tabs>
+          <w:tab w:val="left" w:pos="720"/>
+        </w:tabs>
+        <w:autoSpaceDE w:val="0"/>
+        <w:autoSpaceDN w:val="0"/>
+        <w:adjustRightInd w:val="0"/>
+        <w:spacing w:after="0" w:line="240" w:lineRule="auto"/>
+      </w:pPr>
+    </w:p>
+    <w:p>
+      <w:pPr>
+        <w:tabs>
+          <w:tab w:val="left" w:pos="720"/>
+        </w:tabs>
+        <w:autoSpaceDE w:val="0"/>
+        <w:autoSpaceDN w:val="0"/>
+        <w:adjustRightInd w:val="0"/>
+        <w:spacing w:after="0" w:line="240" w:lineRule="auto"/>
+      </w:pPr>
+    </w:p>
+    <w:p>
+      <w:pPr>
+        <w:tabs>
+          <w:tab w:val="left" w:pos="720"/>
+        </w:tabs>
+        <w:autoSpaceDE w:val="0"/>
+        <w:autoSpaceDN w:val="0"/>
+        <w:adjustRightInd w:val="0"/>
+        <w:spacing w:after="0" w:line="240" w:lineRule="auto"/>
+      </w:pPr>
+    </w:p>
+    <w:p>
+      <w:pPr>
+        <w:tabs>
+          <w:tab w:val="left" w:pos="720"/>
+        </w:tabs>
+        <w:autoSpaceDE w:val="0"/>
+        <w:autoSpaceDN w:val="0"/>
+        <w:adjustRightInd w:val="0"/>
+        <w:spacing w:after="0" w:line="240" w:lineRule="auto"/>
+      </w:pPr>
+      <w:r>
+        <w:t xml:space="preserve">There are links to other projects located on </w:t>
+      </w:r>
+      <w:proofErr w:type="spellStart"/>
+      <w:r>
+        <w:t>GitHub</w:t>
+      </w:r>
+      <w:proofErr w:type="spellEnd"/>
+      <w:r>
+        <w:t xml:space="preserve"> which were not mentioned above, </w:t>
+      </w:r>
+      <w:proofErr w:type="gramStart"/>
+      <w:r>
+        <w:t>These</w:t>
+      </w:r>
+      <w:proofErr w:type="gramEnd"/>
+      <w:r>
+        <w:t xml:space="preserve"> include;</w:t>
+      </w:r>
+    </w:p>
+    <w:p>
+      <w:pPr>
+        <w:tabs>
+          <w:tab w:val="left" w:pos="720"/>
+        </w:tabs>
+        <w:autoSpaceDE w:val="0"/>
+        <w:autoSpaceDN w:val="0"/>
+        <w:adjustRightInd w:val="0"/>
+        <w:spacing w:after="0" w:line="240" w:lineRule="auto"/>
+        <w:rPr>
+          <w:b/>
+        </w:rPr>
+      </w:pPr>
+    </w:p>
+    <w:p>
+      <w:pPr>
+        <w:tabs>
+          <w:tab w:val="left" w:pos="720"/>
+        </w:tabs>
+        <w:autoSpaceDE w:val="0"/>
+        <w:autoSpaceDN w:val="0"/>
+        <w:adjustRightInd w:val="0"/>
+        <w:spacing w:after="0" w:line="240" w:lineRule="auto"/>
+        <w:rPr>
+          <w:b/>
+        </w:rPr>
+      </w:pPr>
+      <w:r>
+        <w:rPr>
+          <w:b/>
+        </w:rPr>
+        <w:t>Fine Foods At Home</w:t>
+      </w:r>
+      <w:r>
+        <w:rPr>
+          <w:b/>
+        </w:rPr>
+        <w:t>:</w:t>
+      </w:r>
+    </w:p>
+    <w:p>
+      <w:pPr>
+        <w:tabs>
+          <w:tab w:val="left" w:pos="720"/>
+        </w:tabs>
+        <w:autoSpaceDE w:val="0"/>
+        <w:autoSpaceDN w:val="0"/>
+        <w:adjustRightInd w:val="0"/>
+        <w:spacing w:after="0" w:line="240" w:lineRule="auto"/>
+      </w:pPr>
+      <w:r>
+        <w:t xml:space="preserve">Located </w:t>
+      </w:r>
+      <w:r>
+        <w:t>in semester two</w:t>
+      </w:r>
+      <w:r>
+        <w:t xml:space="preserve"> module</w:t>
+      </w:r>
+      <w:r>
+        <w:t xml:space="preserve"> ‘</w:t>
+      </w:r>
+      <w:r>
+        <w:t>Web Application Development</w:t>
+      </w:r>
+      <w:r>
+        <w:t xml:space="preserve">’ is a final year project </w:t>
+      </w:r>
+    </w:p>
+    <w:p>
+      <w:pPr>
+        <w:tabs>
+          <w:tab w:val="left" w:pos="720"/>
+        </w:tabs>
+        <w:autoSpaceDE w:val="0"/>
+        <w:autoSpaceDN w:val="0"/>
+        <w:adjustRightInd w:val="0"/>
+        <w:spacing w:after="0" w:line="240" w:lineRule="auto"/>
+      </w:pPr>
+    </w:p>
+    <w:p>
+      <w:pPr>
+        <w:tabs>
+          <w:tab w:val="left" w:pos="720"/>
+        </w:tabs>
+        <w:autoSpaceDE w:val="0"/>
+        <w:autoSpaceDN w:val="0"/>
+        <w:adjustRightInd w:val="0"/>
+        <w:spacing w:after="0" w:line="240" w:lineRule="auto"/>
+      </w:pPr>
+    </w:p>
+    <w:p>
+      <w:pPr>
+        <w:tabs>
+          <w:tab w:val="left" w:pos="720"/>
+        </w:tabs>
+        <w:autoSpaceDE w:val="0"/>
+        <w:autoSpaceDN w:val="0"/>
+        <w:adjustRightInd w:val="0"/>
+        <w:spacing w:after="0" w:line="240" w:lineRule="auto"/>
+      </w:pPr>
+    </w:p>
+    <w:p>
+      <w:pPr>
+        <w:tabs>
+          <w:tab w:val="left" w:pos="720"/>
+        </w:tabs>
+        <w:autoSpaceDE w:val="0"/>
+        <w:autoSpaceDN w:val="0"/>
+        <w:adjustRightInd w:val="0"/>
+        <w:spacing w:after="0" w:line="240" w:lineRule="auto"/>
+      </w:pPr>
+    </w:p>
+    <w:p>
+      <w:pPr>
+        <w:tabs>
+          <w:tab w:val="left" w:pos="720"/>
+        </w:tabs>
+        <w:autoSpaceDE w:val="0"/>
+        <w:autoSpaceDN w:val="0"/>
+        <w:adjustRightInd w:val="0"/>
+        <w:spacing w:after="0" w:line="240" w:lineRule="auto"/>
+      </w:pPr>
+    </w:p>
+    <w:p>
+      <w:pPr>
+        <w:tabs>
+          <w:tab w:val="left" w:pos="720"/>
+        </w:tabs>
+        <w:autoSpaceDE w:val="0"/>
+        <w:autoSpaceDN w:val="0"/>
+        <w:adjustRightInd w:val="0"/>
+        <w:spacing w:after="0" w:line="240" w:lineRule="auto"/>
+      </w:pPr>
+    </w:p>
+    <w:p>
+      <w:pPr>
+        <w:tabs>
+          <w:tab w:val="left" w:pos="720"/>
+        </w:tabs>
+        <w:autoSpaceDE w:val="0"/>
+        <w:autoSpaceDN w:val="0"/>
+        <w:adjustRightInd w:val="0"/>
+        <w:spacing w:after="0" w:line="240" w:lineRule="auto"/>
+      </w:pPr>
+    </w:p>
+    <w:p>
+      <w:pPr>
+        <w:autoSpaceDE w:val="0"/>
+        <w:autoSpaceDN w:val="0"/>
+        <w:adjustRightInd w:val="0"/>
+        <w:spacing w:after="0" w:line="240" w:lineRule="auto"/>
+        <w:rPr>
+          <w:rFonts w:ascii="Times-Roman" w:hAnsi="Times-Roman" w:cs="Times-Roman"/>
+          <w:sz w:val="23"/>
+          <w:szCs w:val="23"/>
+        </w:rPr>
+      </w:pPr>
+      <w:r>
+        <w:rPr>
+          <w:rFonts w:ascii="Times-Bold" w:hAnsi="Times-Bold" w:cs="Times-Bold"/>
+          <w:b/>
+          <w:bCs/>
+          <w:sz w:val="23"/>
+          <w:szCs w:val="23"/>
+        </w:rPr>
+        <w:t xml:space="preserve">1. </w:t>
+      </w:r>
+      <w:r>
+        <w:rPr>
+          <w:rFonts w:ascii="Times-Roman" w:hAnsi="Times-Roman" w:cs="Times-Roman"/>
+          <w:sz w:val="23"/>
+          <w:szCs w:val="23"/>
+        </w:rPr>
+        <w:t>A short written report outlining:</w:t>
+      </w:r>
+    </w:p>
+    <w:p>
+      <w:pPr>
+        <w:autoSpaceDE w:val="0"/>
+        <w:autoSpaceDN w:val="0"/>
+        <w:adjustRightInd w:val="0"/>
+        <w:spacing w:after="0" w:line="240" w:lineRule="auto"/>
+        <w:rPr>
+          <w:rFonts w:ascii="Times-Roman" w:hAnsi="Times-Roman" w:cs="Times-Roman"/>
+          <w:sz w:val="23"/>
+          <w:szCs w:val="23"/>
+        </w:rPr>
+      </w:pPr>
+    </w:p>
+    <w:p>
+      <w:pPr>
+        <w:autoSpaceDE w:val="0"/>
+        <w:autoSpaceDN w:val="0"/>
+        <w:adjustRightInd w:val="0"/>
+        <w:spacing w:after="0" w:line="240" w:lineRule="auto"/>
+        <w:rPr>
+          <w:rFonts w:ascii="Times-Roman" w:hAnsi="Times-Roman" w:cs="Times-Roman"/>
+          <w:sz w:val="23"/>
+          <w:szCs w:val="23"/>
+        </w:rPr>
+      </w:pPr>
+      <w:r>
+        <w:rPr>
+          <w:rFonts w:ascii="Symbol" w:hAnsi="Symbol" w:cs="Symbol"/>
+          <w:sz w:val="23"/>
+          <w:szCs w:val="23"/>
+        </w:rPr>
+        <w:t></w:t>
+      </w:r>
+      <w:r>
+        <w:rPr>
+          <w:rFonts w:ascii="Symbol" w:hAnsi="Symbol" w:cs="Symbol"/>
+          <w:sz w:val="23"/>
+          <w:szCs w:val="23"/>
+        </w:rPr>
+        <w:t></w:t>
+      </w:r>
+      <w:r>
+        <w:rPr>
+          <w:rFonts w:ascii="Times-Roman" w:hAnsi="Times-Roman" w:cs="Times-Roman"/>
+          <w:sz w:val="23"/>
+          <w:szCs w:val="23"/>
+        </w:rPr>
+        <w:t>A descriptive summary of what projects you have included (</w:t>
+      </w:r>
+      <w:r>
+        <w:rPr>
+          <w:rFonts w:ascii="Times-Italic" w:hAnsi="Times-Italic" w:cs="Times-Italic"/>
+          <w:i/>
+          <w:iCs/>
+          <w:sz w:val="23"/>
+          <w:szCs w:val="23"/>
+        </w:rPr>
+        <w:t xml:space="preserve">e.g. </w:t>
+      </w:r>
+      <w:r>
+        <w:rPr>
+          <w:rFonts w:ascii="Times-Roman" w:hAnsi="Times-Roman" w:cs="Times-Roman"/>
+          <w:sz w:val="23"/>
+          <w:szCs w:val="23"/>
+        </w:rPr>
+        <w:t>list by name,</w:t>
+      </w:r>
+    </w:p>
+    <w:p>
+      <w:pPr>
+        <w:autoSpaceDE w:val="0"/>
+        <w:autoSpaceDN w:val="0"/>
+        <w:adjustRightInd w:val="0"/>
+        <w:spacing w:after="0" w:line="240" w:lineRule="auto"/>
+        <w:rPr>
+          <w:rFonts w:ascii="Times-Roman" w:hAnsi="Times-Roman" w:cs="Times-Roman"/>
+          <w:sz w:val="23"/>
+          <w:szCs w:val="23"/>
+        </w:rPr>
+      </w:pPr>
+      <w:proofErr w:type="gramStart"/>
+      <w:r>
+        <w:rPr>
+          <w:rFonts w:ascii="Times-Roman" w:hAnsi="Times-Roman" w:cs="Times-Roman"/>
+          <w:sz w:val="23"/>
+          <w:szCs w:val="23"/>
+        </w:rPr>
+        <w:t>type</w:t>
+      </w:r>
+      <w:proofErr w:type="gramEnd"/>
+      <w:r>
+        <w:rPr>
+          <w:rFonts w:ascii="Times-Roman" w:hAnsi="Times-Roman" w:cs="Times-Roman"/>
+          <w:sz w:val="23"/>
+          <w:szCs w:val="23"/>
+        </w:rPr>
+        <w:t xml:space="preserve"> of project, what it does, where it is in </w:t>
+      </w:r>
+      <w:proofErr w:type="spellStart"/>
+      <w:r>
+        <w:rPr>
+          <w:rFonts w:ascii="Times-Roman" w:hAnsi="Times-Roman" w:cs="Times-Roman"/>
+          <w:sz w:val="23"/>
+          <w:szCs w:val="23"/>
+        </w:rPr>
+        <w:t>GitHub</w:t>
+      </w:r>
+      <w:proofErr w:type="spellEnd"/>
+      <w:r>
+        <w:rPr>
+          <w:rFonts w:ascii="Times-Roman" w:hAnsi="Times-Roman" w:cs="Times-Roman"/>
+          <w:sz w:val="23"/>
+          <w:szCs w:val="23"/>
+        </w:rPr>
+        <w:t>)</w:t>
+      </w:r>
+    </w:p>
+    <w:p>
+      <w:pPr>
+        <w:autoSpaceDE w:val="0"/>
+        <w:autoSpaceDN w:val="0"/>
+        <w:adjustRightInd w:val="0"/>
+        <w:spacing w:after="0" w:line="240" w:lineRule="auto"/>
+        <w:rPr>
+          <w:rFonts w:ascii="Times-Roman" w:hAnsi="Times-Roman" w:cs="Times-Roman"/>
+          <w:sz w:val="23"/>
+          <w:szCs w:val="23"/>
+        </w:rPr>
+      </w:pPr>
+      <w:r>
+        <w:rPr>
+          <w:rFonts w:ascii="Symbol" w:hAnsi="Symbol" w:cs="Symbol"/>
+          <w:sz w:val="23"/>
+          <w:szCs w:val="23"/>
+        </w:rPr>
+        <w:t></w:t>
+      </w:r>
+      <w:r>
+        <w:rPr>
+          <w:rFonts w:ascii="Symbol" w:hAnsi="Symbol" w:cs="Symbol"/>
+          <w:sz w:val="23"/>
+          <w:szCs w:val="23"/>
+        </w:rPr>
+        <w:t></w:t>
+      </w:r>
+      <w:r>
+        <w:rPr>
+          <w:rFonts w:ascii="Times-Roman" w:hAnsi="Times-Roman" w:cs="Times-Roman"/>
+          <w:sz w:val="23"/>
+          <w:szCs w:val="23"/>
+        </w:rPr>
+        <w:t>Anything else you may wish to share in your report (</w:t>
+      </w:r>
+      <w:r>
+        <w:rPr>
+          <w:rFonts w:ascii="Times-Italic" w:hAnsi="Times-Italic" w:cs="Times-Italic"/>
+          <w:i/>
+          <w:iCs/>
+          <w:sz w:val="23"/>
+          <w:szCs w:val="23"/>
+        </w:rPr>
+        <w:t xml:space="preserve">e.g. </w:t>
+      </w:r>
+      <w:r>
+        <w:rPr>
+          <w:rFonts w:ascii="Times-Roman" w:hAnsi="Times-Roman" w:cs="Times-Roman"/>
+          <w:sz w:val="23"/>
+          <w:szCs w:val="23"/>
+        </w:rPr>
+        <w:t xml:space="preserve">thoughts on </w:t>
+      </w:r>
+      <w:proofErr w:type="spellStart"/>
+      <w:r>
+        <w:rPr>
+          <w:rFonts w:ascii="Times-Roman" w:hAnsi="Times-Roman" w:cs="Times-Roman"/>
+          <w:sz w:val="23"/>
+          <w:szCs w:val="23"/>
+        </w:rPr>
+        <w:t>GitHub</w:t>
+      </w:r>
+      <w:proofErr w:type="spellEnd"/>
+    </w:p>
+    <w:p>
+      <w:pPr>
+        <w:autoSpaceDE w:val="0"/>
+        <w:autoSpaceDN w:val="0"/>
+        <w:adjustRightInd w:val="0"/>
+        <w:spacing w:after="0" w:line="240" w:lineRule="auto"/>
+        <w:rPr>
+          <w:rFonts w:ascii="Times-Roman" w:hAnsi="Times-Roman" w:cs="Times-Roman"/>
+          <w:sz w:val="23"/>
+          <w:szCs w:val="23"/>
+        </w:rPr>
+      </w:pPr>
+      <w:r>
+        <w:rPr>
+          <w:rFonts w:ascii="Times-Roman" w:hAnsi="Times-Roman" w:cs="Times-Roman"/>
+          <w:sz w:val="23"/>
+          <w:szCs w:val="23"/>
+        </w:rPr>
+        <w:t>(good or bad), features you found useful, features you would like to see etc….)</w:t>
+      </w:r>
+    </w:p>
+    <w:p>
+      <w:pPr>
+        <w:autoSpaceDE w:val="0"/>
+        <w:autoSpaceDN w:val="0"/>
+        <w:adjustRightInd w:val="0"/>
+        <w:spacing w:after="0" w:line="240" w:lineRule="auto"/>
+        <w:rPr>
+          <w:rFonts w:ascii="Times-Roman" w:hAnsi="Times-Roman" w:cs="Times-Roman"/>
+          <w:sz w:val="23"/>
+          <w:szCs w:val="23"/>
+        </w:rPr>
+      </w:pPr>
+      <w:r>
+        <w:rPr>
+          <w:rFonts w:ascii="Times-Bold" w:hAnsi="Times-Bold" w:cs="Times-Bold"/>
+          <w:b/>
+          <w:bCs/>
+          <w:sz w:val="23"/>
+          <w:szCs w:val="23"/>
+        </w:rPr>
+        <w:t xml:space="preserve">2. </w:t>
+      </w:r>
+      <w:r>
+        <w:rPr>
+          <w:rFonts w:ascii="Times-Roman" w:hAnsi="Times-Roman" w:cs="Times-Roman"/>
+          <w:sz w:val="23"/>
+          <w:szCs w:val="23"/>
+        </w:rPr>
+        <w:t xml:space="preserve">Access to your </w:t>
+      </w:r>
+      <w:proofErr w:type="spellStart"/>
+      <w:r>
+        <w:rPr>
+          <w:rFonts w:ascii="Times-Roman" w:hAnsi="Times-Roman" w:cs="Times-Roman"/>
+          <w:sz w:val="23"/>
+          <w:szCs w:val="23"/>
+        </w:rPr>
+        <w:t>GitHub</w:t>
+      </w:r>
+      <w:proofErr w:type="spellEnd"/>
+      <w:r>
+        <w:rPr>
+          <w:rFonts w:ascii="Times-Roman" w:hAnsi="Times-Roman" w:cs="Times-Roman"/>
+          <w:sz w:val="23"/>
+          <w:szCs w:val="23"/>
+        </w:rPr>
+        <w:t xml:space="preserve"> Repository</w:t>
+      </w:r>
+    </w:p>
+    <w:p>
+      <w:pPr>
+        <w:autoSpaceDE w:val="0"/>
+        <w:autoSpaceDN w:val="0"/>
+        <w:adjustRightInd w:val="0"/>
+        <w:spacing w:after="0" w:line="240" w:lineRule="auto"/>
+        <w:rPr>
+          <w:rFonts w:ascii="Times-Roman" w:hAnsi="Times-Roman" w:cs="Times-Roman"/>
+          <w:sz w:val="23"/>
+          <w:szCs w:val="23"/>
+        </w:rPr>
+      </w:pPr>
+      <w:r>
+        <w:rPr>
+          <w:rFonts w:ascii="Symbol" w:hAnsi="Symbol" w:cs="Symbol"/>
+          <w:sz w:val="23"/>
+          <w:szCs w:val="23"/>
+        </w:rPr>
+        <w:t></w:t>
+      </w:r>
+      <w:r>
+        <w:rPr>
+          <w:rFonts w:ascii="Symbol" w:hAnsi="Symbol" w:cs="Symbol"/>
+          <w:sz w:val="23"/>
+          <w:szCs w:val="23"/>
+        </w:rPr>
+        <w:t></w:t>
+      </w:r>
+      <w:r>
+        <w:rPr>
+          <w:rFonts w:ascii="Times-Roman" w:hAnsi="Times-Roman" w:cs="Times-Roman"/>
+          <w:sz w:val="23"/>
+          <w:szCs w:val="23"/>
+        </w:rPr>
+        <w:t xml:space="preserve">When you have completed this project – the construction of a </w:t>
+      </w:r>
+      <w:proofErr w:type="spellStart"/>
+      <w:r>
+        <w:rPr>
+          <w:rFonts w:ascii="Times-Roman" w:hAnsi="Times-Roman" w:cs="Times-Roman"/>
+          <w:sz w:val="23"/>
+          <w:szCs w:val="23"/>
+        </w:rPr>
+        <w:t>GitHub</w:t>
+      </w:r>
+      <w:proofErr w:type="spellEnd"/>
+      <w:r>
+        <w:rPr>
+          <w:rFonts w:ascii="Times-Roman" w:hAnsi="Times-Roman" w:cs="Times-Roman"/>
+          <w:sz w:val="23"/>
+          <w:szCs w:val="23"/>
+        </w:rPr>
+        <w:t xml:space="preserve"> Portfolio</w:t>
+      </w:r>
+    </w:p>
+    <w:p>
+      <w:pPr>
+        <w:autoSpaceDE w:val="0"/>
+        <w:autoSpaceDN w:val="0"/>
+        <w:adjustRightInd w:val="0"/>
+        <w:spacing w:after="0" w:line="240" w:lineRule="auto"/>
+        <w:rPr>
+          <w:rFonts w:ascii="Times-Roman" w:hAnsi="Times-Roman" w:cs="Times-Roman"/>
+          <w:sz w:val="23"/>
+          <w:szCs w:val="23"/>
+        </w:rPr>
+      </w:pPr>
+      <w:r>
+        <w:rPr>
+          <w:rFonts w:ascii="Times-Roman" w:hAnsi="Times-Roman" w:cs="Times-Roman"/>
+          <w:sz w:val="23"/>
+          <w:szCs w:val="23"/>
+        </w:rPr>
+        <w:t xml:space="preserve">– </w:t>
+      </w:r>
+      <w:proofErr w:type="gramStart"/>
+      <w:r>
+        <w:rPr>
+          <w:rFonts w:ascii="Times-Roman" w:hAnsi="Times-Roman" w:cs="Times-Roman"/>
+          <w:sz w:val="23"/>
+          <w:szCs w:val="23"/>
+        </w:rPr>
+        <w:t>you</w:t>
+      </w:r>
+      <w:proofErr w:type="gramEnd"/>
+      <w:r>
+        <w:rPr>
+          <w:rFonts w:ascii="Times-Roman" w:hAnsi="Times-Roman" w:cs="Times-Roman"/>
+          <w:sz w:val="23"/>
+          <w:szCs w:val="23"/>
+        </w:rPr>
+        <w:t xml:space="preserve"> will be asked to temporarily share the portfolio with a member of GMIT</w:t>
+      </w:r>
+    </w:p>
+    <w:p>
+      <w:pPr>
+        <w:autoSpaceDE w:val="0"/>
+        <w:autoSpaceDN w:val="0"/>
+        <w:adjustRightInd w:val="0"/>
+        <w:spacing w:after="0" w:line="240" w:lineRule="auto"/>
+        <w:rPr>
+          <w:rFonts w:ascii="Times-Roman" w:hAnsi="Times-Roman" w:cs="Times-Roman"/>
+          <w:sz w:val="23"/>
+          <w:szCs w:val="23"/>
+        </w:rPr>
+      </w:pPr>
+      <w:proofErr w:type="gramStart"/>
+      <w:r>
+        <w:rPr>
+          <w:rFonts w:ascii="Times-Roman" w:hAnsi="Times-Roman" w:cs="Times-Roman"/>
+          <w:sz w:val="23"/>
+          <w:szCs w:val="23"/>
+        </w:rPr>
+        <w:t>academic</w:t>
+      </w:r>
+      <w:proofErr w:type="gramEnd"/>
+      <w:r>
+        <w:rPr>
+          <w:rFonts w:ascii="Times-Roman" w:hAnsi="Times-Roman" w:cs="Times-Roman"/>
+          <w:sz w:val="23"/>
+          <w:szCs w:val="23"/>
+        </w:rPr>
+        <w:t xml:space="preserve"> staff (via their </w:t>
+      </w:r>
+      <w:proofErr w:type="spellStart"/>
+      <w:r>
+        <w:rPr>
+          <w:rFonts w:ascii="Times-Roman" w:hAnsi="Times-Roman" w:cs="Times-Roman"/>
+          <w:sz w:val="23"/>
+          <w:szCs w:val="23"/>
+        </w:rPr>
+        <w:t>GitHub</w:t>
+      </w:r>
+      <w:proofErr w:type="spellEnd"/>
+      <w:r>
+        <w:rPr>
+          <w:rFonts w:ascii="Times-Roman" w:hAnsi="Times-Roman" w:cs="Times-Roman"/>
+          <w:sz w:val="23"/>
+          <w:szCs w:val="23"/>
+        </w:rPr>
+        <w:t xml:space="preserve"> ‘handle’) for verification purposes, after which</w:t>
+      </w:r>
+    </w:p>
+    <w:p>
+      <w:pPr>
+        <w:tabs>
+          <w:tab w:val="left" w:pos="720"/>
+        </w:tabs>
+        <w:autoSpaceDE w:val="0"/>
+        <w:autoSpaceDN w:val="0"/>
+        <w:adjustRightInd w:val="0"/>
+        <w:spacing w:after="0" w:line="240" w:lineRule="auto"/>
+      </w:pPr>
+      <w:proofErr w:type="gramStart"/>
+      <w:r>
+        <w:rPr>
+          <w:rFonts w:ascii="Times-Roman" w:hAnsi="Times-Roman" w:cs="Times-Roman"/>
+          <w:sz w:val="23"/>
+          <w:szCs w:val="23"/>
+        </w:rPr>
+        <w:t>you</w:t>
+      </w:r>
+      <w:proofErr w:type="gramEnd"/>
+      <w:r>
+        <w:rPr>
+          <w:rFonts w:ascii="Times-Roman" w:hAnsi="Times-Roman" w:cs="Times-Roman"/>
+          <w:sz w:val="23"/>
+          <w:szCs w:val="23"/>
+        </w:rPr>
+        <w:t xml:space="preserve"> can “</w:t>
+      </w:r>
+      <w:proofErr w:type="spellStart"/>
+      <w:r>
+        <w:rPr>
+          <w:rFonts w:ascii="Times-Roman" w:hAnsi="Times-Roman" w:cs="Times-Roman"/>
+          <w:sz w:val="23"/>
+          <w:szCs w:val="23"/>
+        </w:rPr>
+        <w:t>unshare</w:t>
+      </w:r>
+      <w:proofErr w:type="spellEnd"/>
+      <w:r>
+        <w:rPr>
+          <w:rFonts w:ascii="Times-Roman" w:hAnsi="Times-Roman" w:cs="Times-Roman"/>
+          <w:sz w:val="23"/>
+          <w:szCs w:val="23"/>
+        </w:rPr>
+        <w:t>” with them again (remove them from the collaborators list).</w:t>
       </w:r>
     </w:p>
     <w:sectPr>

</xml_diff>

<commit_message>
Spelling corrections on all php pages. Also updated report on navigating the webpage
</commit_message>
<xml_diff>
--- a/Portfolio Project.docx
+++ b/Portfolio Project.docx
@@ -93,12 +93,68 @@
       <w:pPr>
         <w:contextualSpacing/>
         <w:jc w:val="center"/>
-      </w:pPr>
-      <w:r>
         <w:rPr>
           <w:sz w:val="28"/>
           <w:szCs w:val="28"/>
         </w:rPr>
+      </w:pPr>
+      <w:r>
+        <w:rPr>
+          <w:sz w:val="28"/>
+          <w:szCs w:val="28"/>
+        </w:rPr>
+        <w:t>Navigating the site</w:t>
+      </w:r>
+    </w:p>
+    <w:p>
+      <w:pPr>
+        <w:contextualSpacing/>
+        <w:rPr>
+          <w:sz w:val="28"/>
+          <w:szCs w:val="28"/>
+        </w:rPr>
+      </w:pPr>
+      <w:r>
+        <w:t xml:space="preserve">At the top of each page there is a Navigation bar with a link to the home page on the left, an external link to my </w:t>
+      </w:r>
+      <w:proofErr w:type="spellStart"/>
+      <w:r>
+        <w:t>linkedin</w:t>
+      </w:r>
+      <w:proofErr w:type="spellEnd"/>
+      <w:r>
+        <w:t xml:space="preserve"> profile and to the right a drop down menu to each of the six module webpage’s. These are also listed in the body of the home page. Some module page</w:t>
+      </w:r>
+      <w:r>
+        <w:t xml:space="preserve">s have a link to a labs webpage, Assessments and a Project. Some labs are displayed at the bottom of the page while others have their own webpage with a link at the top leading back to the modules main lab page. Some assessments are displayed </w:t>
+      </w:r>
+      <w:r>
+        <w:t xml:space="preserve">on the website while others are linked to my </w:t>
+      </w:r>
+      <w:proofErr w:type="spellStart"/>
+      <w:r>
+        <w:t>GitHub</w:t>
+      </w:r>
+      <w:proofErr w:type="spellEnd"/>
+      <w:r>
+        <w:t xml:space="preserve"> account where they are shared to the public to download. This is the same for the projects.</w:t>
+      </w:r>
+    </w:p>
+    <w:p>
+      <w:pPr>
+        <w:contextualSpacing/>
+      </w:pPr>
+    </w:p>
+    <w:p>
+      <w:pPr>
+        <w:contextualSpacing/>
+        <w:jc w:val="center"/>
+      </w:pPr>
+      <w:r>
+        <w:rPr>
+          <w:sz w:val="28"/>
+          <w:szCs w:val="28"/>
+        </w:rPr>
         <w:t>How my repository is structured</w:t>
       </w:r>
     </w:p>
@@ -153,7 +209,10 @@
         <w:t>index (</w:t>
       </w:r>
       <w:r>
-        <w:t>home) page and the six module pages.</w:t>
+        <w:t>home</w:t>
+      </w:r>
+      <w:r>
+        <w:t>) page and the six module pages, three modules each for semester one and two.</w:t>
       </w:r>
       <w:r>
         <w:t xml:space="preserve"> Also this report and the </w:t>
@@ -168,7 +227,10 @@
         <w:t xml:space="preserve"> Below is a breakdown of all the other sub folders</w:t>
       </w:r>
       <w:r>
-        <w:t xml:space="preserve"> and the webpage structure</w:t>
+        <w:t xml:space="preserve"> and the website</w:t>
+      </w:r>
+      <w:r>
+        <w:t xml:space="preserve"> structure</w:t>
       </w:r>
       <w:r>
         <w:t>;</w:t>
@@ -262,7 +324,13 @@
     </w:p>
     <w:p>
       <w:pPr>
-        <w:contextualSpacing/>
+        <w:tabs>
+          <w:tab w:val="left" w:pos="720"/>
+        </w:tabs>
+        <w:autoSpaceDE w:val="0"/>
+        <w:autoSpaceDN w:val="0"/>
+        <w:adjustRightInd w:val="0"/>
+        <w:spacing w:after="0" w:line="240" w:lineRule="auto"/>
       </w:pPr>
       <w:r>
         <w:t xml:space="preserve">For the </w:t>
@@ -280,13 +348,76 @@
         <w:t xml:space="preserve"> </w:t>
       </w:r>
       <w:r>
-        <w:t>Each folder contains the module</w:t>
-      </w:r>
-      <w:r>
-        <w:t>s</w:t>
-      </w:r>
-      <w:r>
-        <w:t xml:space="preserve"> lab web page, </w:t>
+        <w:t xml:space="preserve"> Semester one has labs for ‘</w:t>
+      </w:r>
+      <w:r>
+        <w:t>Introduction to Web Programming</w:t>
+      </w:r>
+      <w:r>
+        <w:t xml:space="preserve">’ and </w:t>
+      </w:r>
+      <w:r>
+        <w:t>‘</w:t>
+      </w:r>
+      <w:r>
+        <w:t>Cross Platform Mobile Application Development’</w:t>
+      </w:r>
+      <w:r>
+        <w:t>. Semester two has labs for modules ‘</w:t>
+      </w:r>
+      <w:r>
+        <w:t>Web Application Development</w:t>
+      </w:r>
+      <w:r>
+        <w:t>’ and ‘</w:t>
+      </w:r>
+      <w:r>
+        <w:t>Integrated Mobile Application Development’</w:t>
+      </w:r>
+      <w:r>
+        <w:t>.</w:t>
+      </w:r>
+    </w:p>
+    <w:p>
+      <w:pPr>
+        <w:tabs>
+          <w:tab w:val="left" w:pos="720"/>
+        </w:tabs>
+        <w:autoSpaceDE w:val="0"/>
+        <w:autoSpaceDN w:val="0"/>
+        <w:adjustRightInd w:val="0"/>
+        <w:spacing w:after="0" w:line="240" w:lineRule="auto"/>
+      </w:pPr>
+    </w:p>
+    <w:p>
+      <w:pPr>
+        <w:tabs>
+          <w:tab w:val="left" w:pos="720"/>
+        </w:tabs>
+        <w:autoSpaceDE w:val="0"/>
+        <w:autoSpaceDN w:val="0"/>
+        <w:adjustRightInd w:val="0"/>
+        <w:spacing w:after="0" w:line="240" w:lineRule="auto"/>
+      </w:pPr>
+      <w:r>
+        <w:t xml:space="preserve"> </w:t>
+      </w:r>
+      <w:r>
+        <w:t xml:space="preserve">Each folder contains </w:t>
+      </w:r>
+      <w:r>
+        <w:t xml:space="preserve">two </w:t>
+      </w:r>
+      <w:proofErr w:type="spellStart"/>
+      <w:r>
+        <w:t>php</w:t>
+      </w:r>
+      <w:proofErr w:type="spellEnd"/>
+      <w:r>
+        <w:t xml:space="preserve"> files for the different modules lab web</w:t>
+      </w:r>
+      <w:r>
+        <w:t xml:space="preserve">page, </w:t>
       </w:r>
       <w:r>
         <w:t>lab txt files and the PDF’</w:t>
@@ -322,7 +453,13 @@
         <w:t xml:space="preserve"> added to the</w:t>
       </w:r>
       <w:r>
-        <w:t xml:space="preserve"> bottom of the main web</w:t>
+        <w:t xml:space="preserve"> bottom of the main </w:t>
+      </w:r>
+      <w:r>
+        <w:t xml:space="preserve">labs </w:t>
+      </w:r>
+      <w:r>
+        <w:t>web</w:t>
       </w:r>
       <w:r>
         <w:t xml:space="preserve"> page</w:t>
@@ -343,7 +480,32 @@
         <w:t>.</w:t>
       </w:r>
       <w:r>
-        <w:t xml:space="preserve"> Some PDF files for projects in Semester on</w:t>
+        <w:t xml:space="preserve"> </w:t>
+      </w:r>
+    </w:p>
+    <w:p>
+      <w:pPr>
+        <w:tabs>
+          <w:tab w:val="left" w:pos="720"/>
+        </w:tabs>
+        <w:autoSpaceDE w:val="0"/>
+        <w:autoSpaceDN w:val="0"/>
+        <w:adjustRightInd w:val="0"/>
+        <w:spacing w:after="0" w:line="240" w:lineRule="auto"/>
+      </w:pPr>
+    </w:p>
+    <w:p>
+      <w:pPr>
+        <w:tabs>
+          <w:tab w:val="left" w:pos="720"/>
+        </w:tabs>
+        <w:autoSpaceDE w:val="0"/>
+        <w:autoSpaceDN w:val="0"/>
+        <w:adjustRightInd w:val="0"/>
+        <w:spacing w:after="0" w:line="240" w:lineRule="auto"/>
+      </w:pPr>
+      <w:r>
+        <w:t>Some PDF files for projects in Semester on</w:t>
       </w:r>
       <w:r>
         <w:t>e and two are also located here. One SQL file for the database labs is available in labSem2 folder to download.</w:t>
@@ -362,6 +524,7 @@
         <w:rPr>
           <w:b/>
         </w:rPr>
+        <w:lastRenderedPageBreak/>
         <w:t>Shop:</w:t>
       </w:r>
     </w:p>
@@ -382,7 +545,19 @@
         <w:t>Introduction to Web Programming</w:t>
       </w:r>
       <w:r>
-        <w:t>’ contains the sports shop assignment. All its files are stored here.</w:t>
+        <w:t xml:space="preserve">’ contains the sports shop assignment. </w:t>
+      </w:r>
+      <w:r>
+        <w:t>This is a simple website with some pages to list different items a shop would have for sale. Not function is added to the site.</w:t>
+      </w:r>
+      <w:r>
+        <w:t xml:space="preserve"> The purpose was to show design and</w:t>
+      </w:r>
+      <w:r>
+        <w:t xml:space="preserve"> </w:t>
+      </w:r>
+      <w:r>
+        <w:t>style to a multi page website.</w:t>
       </w:r>
     </w:p>
     <w:p>
@@ -440,27 +615,15 @@
         <w:t>Introduction to Web Programming</w:t>
       </w:r>
       <w:r>
-        <w:t xml:space="preserve">’. This was </w:t>
-      </w:r>
-      <w:r>
-        <w:t xml:space="preserve">also </w:t>
-      </w:r>
-      <w:r>
-        <w:t xml:space="preserve">used as a starting point for </w:t>
-      </w:r>
-      <w:r>
-        <w:t>a final year project.</w:t>
-      </w:r>
-    </w:p>
-    <w:p>
-      <w:pPr>
-        <w:tabs>
-          <w:tab w:val="left" w:pos="720"/>
-        </w:tabs>
-        <w:autoSpaceDE w:val="0"/>
-        <w:autoSpaceDN w:val="0"/>
-        <w:adjustRightInd w:val="0"/>
-        <w:spacing w:after="0" w:line="240" w:lineRule="auto"/>
+        <w:t xml:space="preserve">’. </w:t>
+      </w:r>
+      <w:r>
+        <w:t xml:space="preserve">Like the sports shop website this had also to include some external sites and page where a user can add items to a cart. It also had to be responsive so bootstrap was used. </w:t>
+      </w:r>
+    </w:p>
+    <w:p>
+      <w:pPr>
+        <w:contextualSpacing/>
       </w:pPr>
     </w:p>
     <w:p>
@@ -520,7 +683,33 @@
         <w:t xml:space="preserve"> </w:t>
       </w:r>
       <w:r>
-        <w:t xml:space="preserve">HTML and sub folders for JS, CSS and data files. </w:t>
+        <w:t>HTML and sub fold</w:t>
+      </w:r>
+      <w:r>
+        <w:t>ers for JS, CSS and data fi</w:t>
+      </w:r>
+      <w:r>
+        <w:t>les. The first assessment is</w:t>
+      </w:r>
+      <w:r>
+        <w:t xml:space="preserve"> adding a names object to local storage</w:t>
+      </w:r>
+      <w:r>
+        <w:t>. The second</w:t>
+      </w:r>
+      <w:r>
+        <w:t xml:space="preserve"> </w:t>
+      </w:r>
+      <w:r>
+        <w:t xml:space="preserve">is using AJAX to pull data from a </w:t>
+      </w:r>
+      <w:proofErr w:type="spellStart"/>
+      <w:r>
+        <w:t>json</w:t>
+      </w:r>
+      <w:proofErr w:type="spellEnd"/>
+      <w:r>
+        <w:t xml:space="preserve"> file and displaying it on a webpage. For the seasons labs an AJAX request was sent to an external address and the data was displayed with some animation style.</w:t>
       </w:r>
     </w:p>
     <w:p>
@@ -578,6 +767,29 @@
       <w:r>
         <w:t>.</w:t>
       </w:r>
+      <w:r>
+        <w:t xml:space="preserve"> This was an ionic application which pulled and displayed images and data from NASA’s API</w:t>
+      </w:r>
+      <w:r>
+        <w:t xml:space="preserve"> for picture of the day</w:t>
+      </w:r>
+      <w:r>
+        <w:t>. Depending on the user input a set</w:t>
+      </w:r>
+      <w:r>
+        <w:t xml:space="preserve"> amount of days is set and then the data for each is retrieved.</w:t>
+      </w:r>
+    </w:p>
+    <w:p>
+      <w:pPr>
+        <w:tabs>
+          <w:tab w:val="left" w:pos="720"/>
+        </w:tabs>
+        <w:autoSpaceDE w:val="0"/>
+        <w:autoSpaceDN w:val="0"/>
+        <w:adjustRightInd w:val="0"/>
+        <w:spacing w:after="0" w:line="240" w:lineRule="auto"/>
+      </w:pPr>
     </w:p>
     <w:p>
       <w:pPr>
@@ -597,7 +809,6 @@
         <w:rPr>
           <w:b/>
         </w:rPr>
-        <w:lastRenderedPageBreak/>
         <w:t>OnlineReminder</w:t>
       </w:r>
       <w:proofErr w:type="spellEnd"/>
@@ -690,68 +901,235 @@
       <w:r>
         <w:t>’ in semester two. The SQL used to create the database is located within the report.</w:t>
       </w:r>
-    </w:p>
-    <w:p>
-      <w:pPr>
-        <w:tabs>
-          <w:tab w:val="left" w:pos="720"/>
-        </w:tabs>
-        <w:autoSpaceDE w:val="0"/>
-        <w:autoSpaceDN w:val="0"/>
-        <w:adjustRightInd w:val="0"/>
-        <w:spacing w:after="0" w:line="240" w:lineRule="auto"/>
-      </w:pPr>
-    </w:p>
-    <w:p>
-      <w:pPr>
-        <w:tabs>
-          <w:tab w:val="left" w:pos="720"/>
-        </w:tabs>
-        <w:autoSpaceDE w:val="0"/>
-        <w:autoSpaceDN w:val="0"/>
-        <w:adjustRightInd w:val="0"/>
-        <w:spacing w:after="0" w:line="240" w:lineRule="auto"/>
-      </w:pPr>
-    </w:p>
-    <w:p>
-      <w:pPr>
-        <w:tabs>
-          <w:tab w:val="left" w:pos="720"/>
-        </w:tabs>
-        <w:autoSpaceDE w:val="0"/>
-        <w:autoSpaceDN w:val="0"/>
-        <w:adjustRightInd w:val="0"/>
-        <w:spacing w:after="0" w:line="240" w:lineRule="auto"/>
-      </w:pPr>
-    </w:p>
-    <w:p>
-      <w:pPr>
-        <w:tabs>
-          <w:tab w:val="left" w:pos="720"/>
-        </w:tabs>
-        <w:autoSpaceDE w:val="0"/>
-        <w:autoSpaceDN w:val="0"/>
-        <w:adjustRightInd w:val="0"/>
-        <w:spacing w:after="0" w:line="240" w:lineRule="auto"/>
-      </w:pPr>
-      <w:r>
-        <w:t xml:space="preserve">There are links to other projects located on </w:t>
+      <w:r>
+        <w:t xml:space="preserve"> I had to design a relational database and populate it with some real world data. I then tested each of </w:t>
       </w:r>
       <w:proofErr w:type="spellStart"/>
       <w:r>
+        <w:t>Codds</w:t>
+      </w:r>
+      <w:proofErr w:type="spellEnd"/>
+      <w:r>
+        <w:t xml:space="preserve"> rules against the database.</w:t>
+      </w:r>
+    </w:p>
+    <w:p>
+      <w:pPr>
+        <w:tabs>
+          <w:tab w:val="left" w:pos="720"/>
+        </w:tabs>
+        <w:autoSpaceDE w:val="0"/>
+        <w:autoSpaceDN w:val="0"/>
+        <w:adjustRightInd w:val="0"/>
+        <w:spacing w:after="0" w:line="240" w:lineRule="auto"/>
+      </w:pPr>
+    </w:p>
+    <w:p>
+      <w:pPr>
+        <w:tabs>
+          <w:tab w:val="left" w:pos="720"/>
+        </w:tabs>
+        <w:autoSpaceDE w:val="0"/>
+        <w:autoSpaceDN w:val="0"/>
+        <w:adjustRightInd w:val="0"/>
+        <w:spacing w:after="0" w:line="240" w:lineRule="auto"/>
+      </w:pPr>
+    </w:p>
+    <w:p>
+      <w:pPr>
+        <w:contextualSpacing/>
+        <w:jc w:val="center"/>
+      </w:pPr>
+      <w:r>
+        <w:rPr>
+          <w:sz w:val="28"/>
+          <w:szCs w:val="28"/>
+        </w:rPr>
+        <w:t>Other projects</w:t>
+      </w:r>
+      <w:r>
+        <w:rPr>
+          <w:sz w:val="28"/>
+          <w:szCs w:val="28"/>
+        </w:rPr>
+        <w:t>/assig</w:t>
+      </w:r>
+      <w:r>
+        <w:rPr>
+          <w:sz w:val="28"/>
+          <w:szCs w:val="28"/>
+        </w:rPr>
+        <w:t>n</w:t>
+      </w:r>
+      <w:r>
+        <w:rPr>
+          <w:sz w:val="28"/>
+          <w:szCs w:val="28"/>
+        </w:rPr>
+        <w:t>ments</w:t>
+      </w:r>
+      <w:r>
+        <w:rPr>
+          <w:sz w:val="28"/>
+          <w:szCs w:val="28"/>
+        </w:rPr>
+        <w:t xml:space="preserve"> contained in the portfolio</w:t>
+      </w:r>
+    </w:p>
+    <w:p>
+      <w:pPr>
+        <w:tabs>
+          <w:tab w:val="left" w:pos="720"/>
+        </w:tabs>
+        <w:autoSpaceDE w:val="0"/>
+        <w:autoSpaceDN w:val="0"/>
+        <w:adjustRightInd w:val="0"/>
+        <w:spacing w:after="0" w:line="240" w:lineRule="auto"/>
+      </w:pPr>
+      <w:r>
+        <w:t>There are links to other projects</w:t>
+      </w:r>
+      <w:r>
+        <w:t xml:space="preserve"> and assignments</w:t>
+      </w:r>
+      <w:r>
+        <w:t xml:space="preserve">, some located on </w:t>
+      </w:r>
+      <w:proofErr w:type="spellStart"/>
+      <w:r>
         <w:t>GitHub</w:t>
       </w:r>
       <w:proofErr w:type="spellEnd"/>
       <w:r>
-        <w:t xml:space="preserve"> which were not mentioned above, </w:t>
+        <w:t xml:space="preserve">, </w:t>
+      </w:r>
+      <w:r>
+        <w:t xml:space="preserve">which </w:t>
+      </w:r>
+      <w:r>
+        <w:t>were not mentioned above</w:t>
+      </w:r>
+      <w:r>
+        <w:t>.</w:t>
+      </w:r>
+      <w:r>
+        <w:t xml:space="preserve"> </w:t>
+      </w:r>
+      <w:r>
+        <w:t>These include;</w:t>
+      </w:r>
+    </w:p>
+    <w:p>
+      <w:pPr>
+        <w:tabs>
+          <w:tab w:val="left" w:pos="720"/>
+        </w:tabs>
+        <w:autoSpaceDE w:val="0"/>
+        <w:autoSpaceDN w:val="0"/>
+        <w:adjustRightInd w:val="0"/>
+        <w:spacing w:after="0" w:line="240" w:lineRule="auto"/>
+      </w:pPr>
+    </w:p>
+    <w:p>
+      <w:pPr>
+        <w:tabs>
+          <w:tab w:val="left" w:pos="720"/>
+        </w:tabs>
+        <w:autoSpaceDE w:val="0"/>
+        <w:autoSpaceDN w:val="0"/>
+        <w:adjustRightInd w:val="0"/>
+        <w:spacing w:after="0" w:line="240" w:lineRule="auto"/>
+        <w:rPr>
+          <w:b/>
+        </w:rPr>
+      </w:pPr>
+      <w:r>
+        <w:rPr>
+          <w:b/>
+        </w:rPr>
+        <w:t>Shopping tracker Assignment:</w:t>
+      </w:r>
+    </w:p>
+    <w:p>
+      <w:pPr>
+        <w:tabs>
+          <w:tab w:val="left" w:pos="720"/>
+        </w:tabs>
+        <w:autoSpaceDE w:val="0"/>
+        <w:autoSpaceDN w:val="0"/>
+        <w:adjustRightInd w:val="0"/>
+        <w:spacing w:after="0" w:line="240" w:lineRule="auto"/>
+      </w:pPr>
+      <w:r>
+        <w:t>Ionic application built as a group assignment. A list of food items which are assigned a price can be added or removed from a shopping list. A total of the order is displayed and a list of</w:t>
+      </w:r>
+      <w:r>
+        <w:t xml:space="preserve"> each</w:t>
+      </w:r>
+      <w:r>
+        <w:t xml:space="preserve"> items count on another page.</w:t>
+      </w:r>
+    </w:p>
+    <w:p>
+      <w:pPr>
+        <w:tabs>
+          <w:tab w:val="left" w:pos="720"/>
+        </w:tabs>
+        <w:autoSpaceDE w:val="0"/>
+        <w:autoSpaceDN w:val="0"/>
+        <w:adjustRightInd w:val="0"/>
+        <w:spacing w:after="0" w:line="240" w:lineRule="auto"/>
+      </w:pPr>
+    </w:p>
+    <w:p>
+      <w:pPr>
+        <w:tabs>
+          <w:tab w:val="left" w:pos="720"/>
+        </w:tabs>
+        <w:autoSpaceDE w:val="0"/>
+        <w:autoSpaceDN w:val="0"/>
+        <w:adjustRightInd w:val="0"/>
+        <w:spacing w:after="0" w:line="240" w:lineRule="auto"/>
+        <w:rPr>
+          <w:b/>
+        </w:rPr>
+      </w:pPr>
+      <w:r>
+        <w:rPr>
+          <w:b/>
+        </w:rPr>
+        <w:t>Recipe project on Ionic</w:t>
+      </w:r>
+      <w:r>
+        <w:rPr>
+          <w:b/>
+        </w:rPr>
+        <w:t>:</w:t>
+      </w:r>
+    </w:p>
+    <w:p>
+      <w:pPr>
+        <w:tabs>
+          <w:tab w:val="left" w:pos="720"/>
+        </w:tabs>
+        <w:autoSpaceDE w:val="0"/>
+        <w:autoSpaceDN w:val="0"/>
+        <w:adjustRightInd w:val="0"/>
+        <w:spacing w:after="0" w:line="240" w:lineRule="auto"/>
+      </w:pPr>
+      <w:r>
+        <w:t xml:space="preserve">Designed on ionic for android is </w:t>
       </w:r>
       <w:proofErr w:type="gramStart"/>
       <w:r>
-        <w:t>These</w:t>
+        <w:t>a</w:t>
       </w:r>
       <w:proofErr w:type="gramEnd"/>
       <w:r>
-        <w:t xml:space="preserve"> include;</w:t>
+        <w:t xml:space="preserve"> application based on displaying recipes for dinner, lunch and </w:t>
+      </w:r>
+      <w:r>
+        <w:t>dessert. With the use of a side menu some functionality is added to the user to add more items to edit items in a list, view the phones photo album, add lunch items with new picture from camera and a calculator to cover Grams to Oz.</w:t>
       </w:r>
     </w:p>
     <w:p>
@@ -822,555 +1200,199 @@
       <w:r>
         <w:t xml:space="preserve">’ is a final year project </w:t>
       </w:r>
-    </w:p>
-    <w:p>
-      <w:pPr>
-        <w:tabs>
-          <w:tab w:val="left" w:pos="720"/>
-        </w:tabs>
-        <w:autoSpaceDE w:val="0"/>
-        <w:autoSpaceDN w:val="0"/>
-        <w:adjustRightInd w:val="0"/>
-        <w:spacing w:after="0" w:line="240" w:lineRule="auto"/>
-      </w:pPr>
-    </w:p>
-    <w:p>
-      <w:pPr>
-        <w:tabs>
-          <w:tab w:val="left" w:pos="720"/>
-        </w:tabs>
-        <w:autoSpaceDE w:val="0"/>
-        <w:autoSpaceDN w:val="0"/>
-        <w:adjustRightInd w:val="0"/>
-        <w:spacing w:after="0" w:line="240" w:lineRule="auto"/>
-      </w:pPr>
-    </w:p>
-    <w:p>
-      <w:pPr>
-        <w:tabs>
-          <w:tab w:val="left" w:pos="720"/>
-        </w:tabs>
-        <w:autoSpaceDE w:val="0"/>
-        <w:autoSpaceDN w:val="0"/>
-        <w:adjustRightInd w:val="0"/>
-        <w:spacing w:after="0" w:line="240" w:lineRule="auto"/>
-      </w:pPr>
-    </w:p>
-    <w:p>
-      <w:pPr>
-        <w:tabs>
-          <w:tab w:val="left" w:pos="720"/>
-        </w:tabs>
-        <w:autoSpaceDE w:val="0"/>
-        <w:autoSpaceDN w:val="0"/>
-        <w:adjustRightInd w:val="0"/>
-        <w:spacing w:after="0" w:line="240" w:lineRule="auto"/>
-      </w:pPr>
-    </w:p>
-    <w:p>
-      <w:pPr>
-        <w:tabs>
-          <w:tab w:val="left" w:pos="720"/>
-        </w:tabs>
-        <w:autoSpaceDE w:val="0"/>
-        <w:autoSpaceDN w:val="0"/>
-        <w:adjustRightInd w:val="0"/>
-        <w:spacing w:after="0" w:line="240" w:lineRule="auto"/>
-      </w:pPr>
-    </w:p>
-    <w:p>
-      <w:pPr>
-        <w:tabs>
-          <w:tab w:val="left" w:pos="720"/>
-        </w:tabs>
-        <w:autoSpaceDE w:val="0"/>
-        <w:autoSpaceDN w:val="0"/>
-        <w:adjustRightInd w:val="0"/>
-        <w:spacing w:after="0" w:line="240" w:lineRule="auto"/>
-      </w:pPr>
-    </w:p>
-    <w:p>
-      <w:pPr>
-        <w:tabs>
-          <w:tab w:val="left" w:pos="720"/>
-        </w:tabs>
-        <w:autoSpaceDE w:val="0"/>
-        <w:autoSpaceDN w:val="0"/>
-        <w:adjustRightInd w:val="0"/>
-        <w:spacing w:after="0" w:line="240" w:lineRule="auto"/>
-      </w:pPr>
-    </w:p>
-    <w:p>
-      <w:pPr>
-        <w:autoSpaceDE w:val="0"/>
-        <w:autoSpaceDN w:val="0"/>
-        <w:adjustRightInd w:val="0"/>
-        <w:spacing w:after="0" w:line="240" w:lineRule="auto"/>
-        <w:rPr>
-          <w:rFonts w:ascii="Times-Roman" w:hAnsi="Times-Roman" w:cs="Times-Roman"/>
-          <w:sz w:val="23"/>
-          <w:szCs w:val="23"/>
-        </w:rPr>
-      </w:pPr>
-      <w:r>
-        <w:rPr>
-          <w:rFonts w:ascii="Times-Bold" w:hAnsi="Times-Bold" w:cs="Times-Bold"/>
-          <w:b/>
-          <w:bCs/>
-          <w:sz w:val="23"/>
-          <w:szCs w:val="23"/>
-        </w:rPr>
-        <w:t xml:space="preserve">1. </w:t>
-      </w:r>
-      <w:r>
-        <w:rPr>
-          <w:rFonts w:ascii="Times-Roman" w:hAnsi="Times-Roman" w:cs="Times-Roman"/>
-          <w:sz w:val="23"/>
-          <w:szCs w:val="23"/>
-        </w:rPr>
-        <w:t>A short written report outlining:</w:t>
-      </w:r>
-    </w:p>
-    <w:p>
-      <w:pPr>
-        <w:autoSpaceDE w:val="0"/>
-        <w:autoSpaceDN w:val="0"/>
-        <w:adjustRightInd w:val="0"/>
-        <w:spacing w:after="0" w:line="240" w:lineRule="auto"/>
-        <w:rPr>
-          <w:rFonts w:ascii="Times-Roman" w:hAnsi="Times-Roman" w:cs="Times-Roman"/>
-          <w:sz w:val="23"/>
-          <w:szCs w:val="23"/>
-        </w:rPr>
-      </w:pPr>
-    </w:p>
-    <w:p>
-      <w:pPr>
-        <w:autoSpaceDE w:val="0"/>
-        <w:autoSpaceDN w:val="0"/>
-        <w:adjustRightInd w:val="0"/>
-        <w:spacing w:after="0" w:line="240" w:lineRule="auto"/>
-        <w:rPr>
-          <w:rFonts w:ascii="Times-Roman" w:hAnsi="Times-Roman" w:cs="Times-Roman"/>
-          <w:sz w:val="23"/>
-          <w:szCs w:val="23"/>
-        </w:rPr>
-      </w:pPr>
-      <w:r>
-        <w:rPr>
-          <w:rFonts w:ascii="Symbol" w:hAnsi="Symbol" w:cs="Symbol"/>
-          <w:sz w:val="23"/>
-          <w:szCs w:val="23"/>
-        </w:rPr>
-        <w:t></w:t>
-      </w:r>
-      <w:r>
-        <w:rPr>
-          <w:rFonts w:ascii="Symbol" w:hAnsi="Symbol" w:cs="Symbol"/>
-          <w:sz w:val="23"/>
-          <w:szCs w:val="23"/>
-        </w:rPr>
-        <w:t></w:t>
-      </w:r>
-      <w:r>
-        <w:rPr>
-          <w:rFonts w:ascii="Times-Roman" w:hAnsi="Times-Roman" w:cs="Times-Roman"/>
-          <w:sz w:val="23"/>
-          <w:szCs w:val="23"/>
-        </w:rPr>
-        <w:t>A descriptive summary of what projects you have included (</w:t>
-      </w:r>
-      <w:r>
-        <w:rPr>
-          <w:rFonts w:ascii="Times-Italic" w:hAnsi="Times-Italic" w:cs="Times-Italic"/>
-          <w:i/>
-          <w:iCs/>
-          <w:sz w:val="23"/>
-          <w:szCs w:val="23"/>
-        </w:rPr>
-        <w:t xml:space="preserve">e.g. </w:t>
-      </w:r>
-      <w:r>
-        <w:rPr>
-          <w:rFonts w:ascii="Times-Roman" w:hAnsi="Times-Roman" w:cs="Times-Roman"/>
-          <w:sz w:val="23"/>
-          <w:szCs w:val="23"/>
-        </w:rPr>
-        <w:t>list by name,</w:t>
-      </w:r>
-    </w:p>
-    <w:p>
-      <w:pPr>
-        <w:autoSpaceDE w:val="0"/>
-        <w:autoSpaceDN w:val="0"/>
-        <w:adjustRightInd w:val="0"/>
-        <w:spacing w:after="0" w:line="240" w:lineRule="auto"/>
-        <w:rPr>
-          <w:rFonts w:ascii="Times-Roman" w:hAnsi="Times-Roman" w:cs="Times-Roman"/>
-          <w:sz w:val="23"/>
-          <w:szCs w:val="23"/>
-        </w:rPr>
-      </w:pPr>
-      <w:proofErr w:type="gramStart"/>
-      <w:r>
-        <w:rPr>
-          <w:rFonts w:ascii="Times-Roman" w:hAnsi="Times-Roman" w:cs="Times-Roman"/>
-          <w:sz w:val="23"/>
-          <w:szCs w:val="23"/>
-        </w:rPr>
-        <w:t>type</w:t>
-      </w:r>
-      <w:proofErr w:type="gramEnd"/>
-      <w:r>
-        <w:rPr>
-          <w:rFonts w:ascii="Times-Roman" w:hAnsi="Times-Roman" w:cs="Times-Roman"/>
-          <w:sz w:val="23"/>
-          <w:szCs w:val="23"/>
-        </w:rPr>
-        <w:t xml:space="preserve"> of project, what it does, where it is in </w:t>
+      <w:r>
+        <w:t>based on the recipe website from semester one. Here a database is created for the website and used to store user accounts for login and to store orders which can be made on the website.</w:t>
+      </w:r>
+    </w:p>
+    <w:p>
+      <w:pPr>
+        <w:tabs>
+          <w:tab w:val="left" w:pos="720"/>
+        </w:tabs>
+        <w:autoSpaceDE w:val="0"/>
+        <w:autoSpaceDN w:val="0"/>
+        <w:adjustRightInd w:val="0"/>
+        <w:spacing w:after="0" w:line="240" w:lineRule="auto"/>
+      </w:pPr>
+    </w:p>
+    <w:p>
+      <w:pPr>
+        <w:tabs>
+          <w:tab w:val="left" w:pos="720"/>
+        </w:tabs>
+        <w:autoSpaceDE w:val="0"/>
+        <w:autoSpaceDN w:val="0"/>
+        <w:adjustRightInd w:val="0"/>
+        <w:spacing w:after="0" w:line="240" w:lineRule="auto"/>
+        <w:rPr>
+          <w:b/>
+        </w:rPr>
+      </w:pPr>
+    </w:p>
+    <w:p>
+      <w:pPr>
+        <w:tabs>
+          <w:tab w:val="left" w:pos="720"/>
+        </w:tabs>
+        <w:autoSpaceDE w:val="0"/>
+        <w:autoSpaceDN w:val="0"/>
+        <w:adjustRightInd w:val="0"/>
+        <w:spacing w:after="0" w:line="240" w:lineRule="auto"/>
+        <w:rPr>
+          <w:b/>
+        </w:rPr>
+      </w:pPr>
+      <w:r>
+        <w:rPr>
+          <w:b/>
+        </w:rPr>
+        <w:t xml:space="preserve">Virtual </w:t>
+      </w:r>
+      <w:r>
+        <w:rPr>
+          <w:b/>
+        </w:rPr>
+        <w:t>Machine</w:t>
+      </w:r>
+      <w:r>
+        <w:rPr>
+          <w:b/>
+        </w:rPr>
+        <w:t xml:space="preserve"> Setup Assignment:</w:t>
+      </w:r>
+    </w:p>
+    <w:p>
+      <w:pPr>
+        <w:tabs>
+          <w:tab w:val="left" w:pos="720"/>
+        </w:tabs>
+        <w:autoSpaceDE w:val="0"/>
+        <w:autoSpaceDN w:val="0"/>
+        <w:adjustRightInd w:val="0"/>
+        <w:spacing w:after="0" w:line="240" w:lineRule="auto"/>
+      </w:pPr>
+      <w:r>
+        <w:t>Located in the labSem1 folder is two reports for module ‘</w:t>
+      </w:r>
+      <w:r>
+        <w:t>System and Network Technologies’</w:t>
+      </w:r>
+      <w:r>
+        <w:t xml:space="preserve"> in semester one. Using VMware and Azure a windows and Ubuntu server were created. The steps for each were documented in the reports. Some batch jobs were created and scheduled to run for each server. The output for this was then sent via a file by email to a designated email address.</w:t>
+      </w:r>
+    </w:p>
+    <w:p>
+      <w:pPr>
+        <w:tabs>
+          <w:tab w:val="left" w:pos="720"/>
+        </w:tabs>
+        <w:autoSpaceDE w:val="0"/>
+        <w:autoSpaceDN w:val="0"/>
+        <w:adjustRightInd w:val="0"/>
+        <w:spacing w:after="0" w:line="240" w:lineRule="auto"/>
+      </w:pPr>
+    </w:p>
+    <w:p>
+      <w:pPr>
+        <w:tabs>
+          <w:tab w:val="left" w:pos="720"/>
+        </w:tabs>
+        <w:autoSpaceDE w:val="0"/>
+        <w:autoSpaceDN w:val="0"/>
+        <w:adjustRightInd w:val="0"/>
+        <w:spacing w:after="0" w:line="240" w:lineRule="auto"/>
+      </w:pPr>
+    </w:p>
+    <w:p>
+      <w:pPr>
+        <w:tabs>
+          <w:tab w:val="left" w:pos="720"/>
+        </w:tabs>
+        <w:autoSpaceDE w:val="0"/>
+        <w:autoSpaceDN w:val="0"/>
+        <w:adjustRightInd w:val="0"/>
+        <w:spacing w:after="0" w:line="240" w:lineRule="auto"/>
+      </w:pPr>
+    </w:p>
+    <w:p>
+      <w:pPr>
+        <w:contextualSpacing/>
+        <w:jc w:val="center"/>
+        <w:rPr>
+          <w:sz w:val="28"/>
+          <w:szCs w:val="28"/>
+        </w:rPr>
+      </w:pPr>
+      <w:r>
+        <w:rPr>
+          <w:sz w:val="28"/>
+          <w:szCs w:val="28"/>
+        </w:rPr>
+        <w:t>T</w:t>
+      </w:r>
+      <w:r>
+        <w:rPr>
+          <w:sz w:val="28"/>
+          <w:szCs w:val="28"/>
+        </w:rPr>
+        <w:t xml:space="preserve">houghts on </w:t>
       </w:r>
       <w:proofErr w:type="spellStart"/>
       <w:r>
         <w:rPr>
-          <w:rFonts w:ascii="Times-Roman" w:hAnsi="Times-Roman" w:cs="Times-Roman"/>
-          <w:sz w:val="23"/>
-          <w:szCs w:val="23"/>
+          <w:sz w:val="28"/>
+          <w:szCs w:val="28"/>
         </w:rPr>
         <w:t>GitHub</w:t>
       </w:r>
       <w:proofErr w:type="spellEnd"/>
-      <w:r>
-        <w:rPr>
-          <w:rFonts w:ascii="Times-Roman" w:hAnsi="Times-Roman" w:cs="Times-Roman"/>
-          <w:sz w:val="23"/>
-          <w:szCs w:val="23"/>
-        </w:rPr>
-        <w:t>)</w:t>
-      </w:r>
-    </w:p>
-    <w:p>
-      <w:pPr>
-        <w:autoSpaceDE w:val="0"/>
-        <w:autoSpaceDN w:val="0"/>
-        <w:adjustRightInd w:val="0"/>
-        <w:spacing w:after="0" w:line="240" w:lineRule="auto"/>
-        <w:rPr>
-          <w:rFonts w:ascii="Times-Roman" w:hAnsi="Times-Roman" w:cs="Times-Roman"/>
-          <w:sz w:val="23"/>
-          <w:szCs w:val="23"/>
-        </w:rPr>
-      </w:pPr>
-      <w:r>
-        <w:rPr>
-          <w:rFonts w:ascii="Symbol" w:hAnsi="Symbol" w:cs="Symbol"/>
-          <w:sz w:val="23"/>
-          <w:szCs w:val="23"/>
-        </w:rPr>
-        <w:t></w:t>
-      </w:r>
-      <w:r>
-        <w:rPr>
-          <w:rFonts w:ascii="Symbol" w:hAnsi="Symbol" w:cs="Symbol"/>
-          <w:sz w:val="23"/>
-          <w:szCs w:val="23"/>
-        </w:rPr>
-        <w:t></w:t>
-      </w:r>
-      <w:r>
-        <w:rPr>
-          <w:rFonts w:ascii="Times-Roman" w:hAnsi="Times-Roman" w:cs="Times-Roman"/>
-          <w:sz w:val="23"/>
-          <w:szCs w:val="23"/>
-        </w:rPr>
-        <w:t>Anything else you may wish to share in your report (</w:t>
-      </w:r>
-      <w:r>
-        <w:rPr>
-          <w:rFonts w:ascii="Times-Italic" w:hAnsi="Times-Italic" w:cs="Times-Italic"/>
-          <w:i/>
-          <w:iCs/>
-          <w:sz w:val="23"/>
-          <w:szCs w:val="23"/>
-        </w:rPr>
-        <w:t xml:space="preserve">e.g. </w:t>
-      </w:r>
-      <w:r>
-        <w:rPr>
-          <w:rFonts w:ascii="Times-Roman" w:hAnsi="Times-Roman" w:cs="Times-Roman"/>
-          <w:sz w:val="23"/>
-          <w:szCs w:val="23"/>
-        </w:rPr>
-        <w:t xml:space="preserve">thoughts on </w:t>
-      </w:r>
-      <w:proofErr w:type="spellStart"/>
-      <w:r>
-        <w:rPr>
-          <w:rFonts w:ascii="Times-Roman" w:hAnsi="Times-Roman" w:cs="Times-Roman"/>
-          <w:sz w:val="23"/>
-          <w:szCs w:val="23"/>
-        </w:rPr>
-        <w:t>GitHub</w:t>
-      </w:r>
-      <w:proofErr w:type="spellEnd"/>
-    </w:p>
-    <w:p>
-      <w:pPr>
-        <w:autoSpaceDE w:val="0"/>
-        <w:autoSpaceDN w:val="0"/>
-        <w:adjustRightInd w:val="0"/>
-        <w:spacing w:after="0" w:line="240" w:lineRule="auto"/>
-        <w:rPr>
-          <w:rFonts w:ascii="Times-Roman" w:hAnsi="Times-Roman" w:cs="Times-Roman"/>
-          <w:sz w:val="23"/>
-          <w:szCs w:val="23"/>
-        </w:rPr>
-      </w:pPr>
-      <w:r>
-        <w:rPr>
-          <w:rFonts w:ascii="Times-Roman" w:hAnsi="Times-Roman" w:cs="Times-Roman"/>
-          <w:sz w:val="23"/>
-          <w:szCs w:val="23"/>
-        </w:rPr>
-        <w:t>(good or bad), features you found useful, features you would like to see etc….)</w:t>
-      </w:r>
-    </w:p>
-    <w:p>
-      <w:pPr>
-        <w:autoSpaceDE w:val="0"/>
-        <w:autoSpaceDN w:val="0"/>
-        <w:adjustRightInd w:val="0"/>
-        <w:spacing w:after="0" w:line="240" w:lineRule="auto"/>
-        <w:rPr>
-          <w:rFonts w:ascii="Times-Roman" w:hAnsi="Times-Roman" w:cs="Times-Roman"/>
-          <w:sz w:val="23"/>
-          <w:szCs w:val="23"/>
-        </w:rPr>
-      </w:pPr>
-      <w:r>
-        <w:rPr>
-          <w:rFonts w:ascii="Times-Bold" w:hAnsi="Times-Bold" w:cs="Times-Bold"/>
-          <w:b/>
-          <w:bCs/>
-          <w:sz w:val="23"/>
-          <w:szCs w:val="23"/>
-        </w:rPr>
-        <w:t xml:space="preserve">2. </w:t>
-      </w:r>
-      <w:r>
-        <w:rPr>
-          <w:rFonts w:ascii="Times-Roman" w:hAnsi="Times-Roman" w:cs="Times-Roman"/>
-          <w:sz w:val="23"/>
-          <w:szCs w:val="23"/>
-        </w:rPr>
-        <w:t xml:space="preserve">Access to your </w:t>
-      </w:r>
-      <w:proofErr w:type="spellStart"/>
-      <w:r>
-        <w:rPr>
-          <w:rFonts w:ascii="Times-Roman" w:hAnsi="Times-Roman" w:cs="Times-Roman"/>
-          <w:sz w:val="23"/>
-          <w:szCs w:val="23"/>
-        </w:rPr>
-        <w:t>GitHub</w:t>
-      </w:r>
-      <w:proofErr w:type="spellEnd"/>
-      <w:r>
-        <w:rPr>
-          <w:rFonts w:ascii="Times-Roman" w:hAnsi="Times-Roman" w:cs="Times-Roman"/>
-          <w:sz w:val="23"/>
-          <w:szCs w:val="23"/>
-        </w:rPr>
-        <w:t xml:space="preserve"> Repository</w:t>
-      </w:r>
-    </w:p>
-    <w:p>
-      <w:pPr>
-        <w:autoSpaceDE w:val="0"/>
-        <w:autoSpaceDN w:val="0"/>
-        <w:adjustRightInd w:val="0"/>
-        <w:spacing w:after="0" w:line="240" w:lineRule="auto"/>
-        <w:rPr>
-          <w:rFonts w:ascii="Times-Roman" w:hAnsi="Times-Roman" w:cs="Times-Roman"/>
-          <w:sz w:val="23"/>
-          <w:szCs w:val="23"/>
-        </w:rPr>
-      </w:pPr>
-      <w:r>
-        <w:rPr>
-          <w:rFonts w:ascii="Symbol" w:hAnsi="Symbol" w:cs="Symbol"/>
-          <w:sz w:val="23"/>
-          <w:szCs w:val="23"/>
-        </w:rPr>
-        <w:t></w:t>
-      </w:r>
-      <w:r>
-        <w:rPr>
-          <w:rFonts w:ascii="Symbol" w:hAnsi="Symbol" w:cs="Symbol"/>
-          <w:sz w:val="23"/>
-          <w:szCs w:val="23"/>
-        </w:rPr>
-        <w:t></w:t>
-      </w:r>
-      <w:r>
-        <w:rPr>
-          <w:rFonts w:ascii="Times-Roman" w:hAnsi="Times-Roman" w:cs="Times-Roman"/>
-          <w:sz w:val="23"/>
-          <w:szCs w:val="23"/>
-        </w:rPr>
-        <w:t xml:space="preserve">When you have completed this project – the construction of a </w:t>
-      </w:r>
-      <w:proofErr w:type="spellStart"/>
-      <w:r>
-        <w:rPr>
-          <w:rFonts w:ascii="Times-Roman" w:hAnsi="Times-Roman" w:cs="Times-Roman"/>
-          <w:sz w:val="23"/>
-          <w:szCs w:val="23"/>
-        </w:rPr>
-        <w:t>GitHub</w:t>
-      </w:r>
-      <w:proofErr w:type="spellEnd"/>
-      <w:r>
-        <w:rPr>
-          <w:rFonts w:ascii="Times-Roman" w:hAnsi="Times-Roman" w:cs="Times-Roman"/>
-          <w:sz w:val="23"/>
-          <w:szCs w:val="23"/>
-        </w:rPr>
-        <w:t xml:space="preserve"> Portfolio</w:t>
-      </w:r>
-    </w:p>
-    <w:p>
-      <w:pPr>
-        <w:autoSpaceDE w:val="0"/>
-        <w:autoSpaceDN w:val="0"/>
-        <w:adjustRightInd w:val="0"/>
-        <w:spacing w:after="0" w:line="240" w:lineRule="auto"/>
-        <w:rPr>
-          <w:rFonts w:ascii="Times-Roman" w:hAnsi="Times-Roman" w:cs="Times-Roman"/>
-          <w:sz w:val="23"/>
-          <w:szCs w:val="23"/>
-        </w:rPr>
-      </w:pPr>
-      <w:r>
-        <w:rPr>
-          <w:rFonts w:ascii="Times-Roman" w:hAnsi="Times-Roman" w:cs="Times-Roman"/>
-          <w:sz w:val="23"/>
-          <w:szCs w:val="23"/>
-        </w:rPr>
-        <w:t xml:space="preserve">– </w:t>
-      </w:r>
-      <w:proofErr w:type="gramStart"/>
-      <w:r>
-        <w:rPr>
-          <w:rFonts w:ascii="Times-Roman" w:hAnsi="Times-Roman" w:cs="Times-Roman"/>
-          <w:sz w:val="23"/>
-          <w:szCs w:val="23"/>
-        </w:rPr>
-        <w:t>you</w:t>
-      </w:r>
-      <w:proofErr w:type="gramEnd"/>
-      <w:r>
-        <w:rPr>
-          <w:rFonts w:ascii="Times-Roman" w:hAnsi="Times-Roman" w:cs="Times-Roman"/>
-          <w:sz w:val="23"/>
-          <w:szCs w:val="23"/>
-        </w:rPr>
-        <w:t xml:space="preserve"> will be asked to temporarily share the portfolio with a member of GMIT</w:t>
-      </w:r>
-    </w:p>
-    <w:p>
-      <w:pPr>
-        <w:autoSpaceDE w:val="0"/>
-        <w:autoSpaceDN w:val="0"/>
-        <w:adjustRightInd w:val="0"/>
-        <w:spacing w:after="0" w:line="240" w:lineRule="auto"/>
-        <w:rPr>
-          <w:rFonts w:ascii="Times-Roman" w:hAnsi="Times-Roman" w:cs="Times-Roman"/>
-          <w:sz w:val="23"/>
-          <w:szCs w:val="23"/>
-        </w:rPr>
-      </w:pPr>
-      <w:proofErr w:type="gramStart"/>
-      <w:r>
-        <w:rPr>
-          <w:rFonts w:ascii="Times-Roman" w:hAnsi="Times-Roman" w:cs="Times-Roman"/>
-          <w:sz w:val="23"/>
-          <w:szCs w:val="23"/>
-        </w:rPr>
-        <w:t>academic</w:t>
-      </w:r>
-      <w:proofErr w:type="gramEnd"/>
-      <w:r>
-        <w:rPr>
-          <w:rFonts w:ascii="Times-Roman" w:hAnsi="Times-Roman" w:cs="Times-Roman"/>
-          <w:sz w:val="23"/>
-          <w:szCs w:val="23"/>
-        </w:rPr>
-        <w:t xml:space="preserve"> staff (via their </w:t>
-      </w:r>
-      <w:proofErr w:type="spellStart"/>
-      <w:r>
-        <w:rPr>
-          <w:rFonts w:ascii="Times-Roman" w:hAnsi="Times-Roman" w:cs="Times-Roman"/>
-          <w:sz w:val="23"/>
-          <w:szCs w:val="23"/>
-        </w:rPr>
-        <w:t>GitHub</w:t>
-      </w:r>
-      <w:proofErr w:type="spellEnd"/>
-      <w:r>
-        <w:rPr>
-          <w:rFonts w:ascii="Times-Roman" w:hAnsi="Times-Roman" w:cs="Times-Roman"/>
-          <w:sz w:val="23"/>
-          <w:szCs w:val="23"/>
-        </w:rPr>
-        <w:t xml:space="preserve"> ‘handle’) for verification purposes, after which</w:t>
-      </w:r>
-    </w:p>
-    <w:p>
-      <w:pPr>
-        <w:tabs>
-          <w:tab w:val="left" w:pos="720"/>
-        </w:tabs>
-        <w:autoSpaceDE w:val="0"/>
-        <w:autoSpaceDN w:val="0"/>
-        <w:adjustRightInd w:val="0"/>
-        <w:spacing w:after="0" w:line="240" w:lineRule="auto"/>
-      </w:pPr>
-      <w:proofErr w:type="gramStart"/>
-      <w:r>
-        <w:rPr>
-          <w:rFonts w:ascii="Times-Roman" w:hAnsi="Times-Roman" w:cs="Times-Roman"/>
-          <w:sz w:val="23"/>
-          <w:szCs w:val="23"/>
-        </w:rPr>
-        <w:t>you</w:t>
-      </w:r>
-      <w:proofErr w:type="gramEnd"/>
-      <w:r>
-        <w:rPr>
-          <w:rFonts w:ascii="Times-Roman" w:hAnsi="Times-Roman" w:cs="Times-Roman"/>
-          <w:sz w:val="23"/>
-          <w:szCs w:val="23"/>
-        </w:rPr>
-        <w:t xml:space="preserve"> can “</w:t>
-      </w:r>
-      <w:proofErr w:type="spellStart"/>
-      <w:r>
-        <w:rPr>
-          <w:rFonts w:ascii="Times-Roman" w:hAnsi="Times-Roman" w:cs="Times-Roman"/>
-          <w:sz w:val="23"/>
-          <w:szCs w:val="23"/>
-        </w:rPr>
-        <w:t>unshare</w:t>
-      </w:r>
-      <w:proofErr w:type="spellEnd"/>
-      <w:r>
-        <w:rPr>
-          <w:rFonts w:ascii="Times-Roman" w:hAnsi="Times-Roman" w:cs="Times-Roman"/>
-          <w:sz w:val="23"/>
-          <w:szCs w:val="23"/>
-        </w:rPr>
-        <w:t>” with them again (remove them from the collaborators list).</w:t>
+    </w:p>
+    <w:p>
+      <w:pPr>
+        <w:contextualSpacing/>
+        <w:rPr>
+          <w:sz w:val="28"/>
+          <w:szCs w:val="28"/>
+        </w:rPr>
+      </w:pPr>
+      <w:r>
+        <w:t xml:space="preserve">I found developing a project on Git was </w:t>
+      </w:r>
+      <w:r>
+        <w:t xml:space="preserve">easy to implement and </w:t>
+      </w:r>
+      <w:r>
+        <w:t xml:space="preserve">a </w:t>
+      </w:r>
+      <w:r>
+        <w:t xml:space="preserve">very valuable </w:t>
+      </w:r>
+      <w:r>
+        <w:t xml:space="preserve">resource </w:t>
+      </w:r>
+      <w:r>
+        <w:t>as a fall back when a</w:t>
+      </w:r>
+      <w:r>
+        <w:t>n</w:t>
+      </w:r>
+      <w:r>
+        <w:t xml:space="preserve"> </w:t>
+      </w:r>
+      <w:r>
+        <w:t>error</w:t>
+      </w:r>
+      <w:r>
+        <w:t xml:space="preserve"> was made and you </w:t>
+      </w:r>
+      <w:r>
+        <w:t>wanted to rollback to a certain point in the project.</w:t>
+      </w:r>
+      <w:r>
+        <w:t xml:space="preserve"> Early into the development of the portfolio one such error was</w:t>
+      </w:r>
+      <w:r>
+        <w:t xml:space="preserve"> made and from viewing the Git logs I was able to fall back to a specific point in my project. This also compounded the need to be descriptive in the commit messages.</w:t>
       </w:r>
     </w:p>
     <w:sectPr>
@@ -1571,6 +1593,17 @@
     <w:uiPriority w:val="99"/>
     <w:semiHidden/>
     <w:unhideWhenUsed/>
+  </w:style>
+  <w:style w:type="character" w:styleId="Hyperlink">
+    <w:name w:val="Hyperlink"/>
+    <w:basedOn w:val="DefaultParagraphFont"/>
+    <w:uiPriority w:val="99"/>
+    <w:unhideWhenUsed/>
+    <w:rsid w:val="00F25686"/>
+    <w:rPr>
+      <w:color w:val="0000FF" w:themeColor="hyperlink"/>
+      <w:u w:val="single"/>
+    </w:rPr>
   </w:style>
 </w:styles>
 </file>

</xml_diff>